<commit_message>
Adaptando o template de Resultados de Teste
Campos para documentação de valores fundamentais para métricas foram
adicionados.
</commit_message>
<xml_diff>
--- a/Artefatos de Documentação/Processo Genérico/6-Verificacao e Validacao/Templates/Resultados de Teste.docx
+++ b/Artefatos de Documentação/Processo Genérico/6-Verificacao e Validacao/Templates/Resultados de Teste.docx
@@ -18,8 +18,27 @@
           <w:rFonts w:eastAsia="Arial"/>
           <w:sz w:val="56"/>
         </w:rPr>
-        <w:t>Resultados de teste</w:t>
-      </w:r>
+        <w:t xml:space="preserve">Resultados de </w:t>
+      </w:r>
+      <w:r>
+        <w:rPr>
+          <w:rFonts w:eastAsia="Arial"/>
+          <w:sz w:val="56"/>
+        </w:rPr>
+        <w:t>T</w:t>
+      </w:r>
+      <w:r>
+        <w:rPr>
+          <w:rFonts w:eastAsia="Arial"/>
+          <w:sz w:val="56"/>
+        </w:rPr>
+        <w:t>este</w:t>
+      </w:r>
+    </w:p>
+    <w:p>
+      <w:pPr>
+        <w:jc w:val="right"/>
+      </w:pPr>
     </w:p>
     <w:p>
       <w:pPr>
@@ -124,6 +143,24 @@
         </w:rPr>
         <w:t>Projeto: &lt;designação do projeto&gt;</w:t>
       </w:r>
+    </w:p>
+    <w:p>
+      <w:pPr>
+        <w:spacing w:before="60" w:after="60"/>
+        <w:jc w:val="center"/>
+      </w:pPr>
+    </w:p>
+    <w:p>
+      <w:pPr>
+        <w:spacing w:before="60" w:after="60"/>
+        <w:jc w:val="center"/>
+      </w:pPr>
+    </w:p>
+    <w:p>
+      <w:pPr>
+        <w:spacing w:before="60" w:after="60"/>
+        <w:jc w:val="center"/>
+      </w:pPr>
     </w:p>
     <w:p>
       <w:pPr>
@@ -282,7 +319,6 @@
     <w:p/>
     <w:p/>
     <w:p/>
-    <w:p/>
     <w:p>
       <w:pPr>
         <w:jc w:val="center"/>
@@ -460,7 +496,6 @@
               </w:rPr>
               <w:t>&lt;</w:t>
             </w:r>
-            <w:proofErr w:type="spellStart"/>
             <w:proofErr w:type="gramStart"/>
             <w:r>
               <w:rPr>
@@ -470,7 +505,6 @@
               </w:rPr>
               <w:t>dd</w:t>
             </w:r>
-            <w:proofErr w:type="spellEnd"/>
             <w:proofErr w:type="gramEnd"/>
             <w:r>
               <w:rPr>
@@ -883,12 +917,42 @@
     </w:p>
     <w:p>
       <w:pPr>
+        <w:tabs>
+          <w:tab w:val="center" w:pos="4419"/>
+          <w:tab w:val="right" w:pos="8838"/>
+        </w:tabs>
+      </w:pPr>
+    </w:p>
+    <w:p>
+      <w:pPr>
+        <w:tabs>
+          <w:tab w:val="center" w:pos="4419"/>
+          <w:tab w:val="right" w:pos="8838"/>
+        </w:tabs>
+      </w:pPr>
+    </w:p>
+    <w:p>
+      <w:pPr>
+        <w:tabs>
+          <w:tab w:val="center" w:pos="4419"/>
+          <w:tab w:val="right" w:pos="8838"/>
+        </w:tabs>
+      </w:pPr>
+    </w:p>
+    <w:p>
+      <w:pPr>
+        <w:tabs>
+          <w:tab w:val="center" w:pos="4419"/>
+          <w:tab w:val="right" w:pos="8838"/>
+        </w:tabs>
+      </w:pPr>
+    </w:p>
+    <w:p>
+      <w:pPr>
         <w:pStyle w:val="Ttulo1"/>
         <w:jc w:val="both"/>
         <w:rPr>
-          <w:rFonts w:eastAsia="Arial" w:cs="Times New Roman"/>
           <w:b/>
-          <w:szCs w:val="36"/>
         </w:rPr>
       </w:pPr>
       <w:bookmarkStart w:id="0" w:name="h.s4iqsedt7fe7" w:colFirst="0" w:colLast="0"/>
@@ -905,35 +969,48 @@
       <w:bookmarkEnd w:id="4"/>
       <w:bookmarkEnd w:id="5"/>
       <w:bookmarkEnd w:id="6"/>
-    </w:p>
-    <w:p>
-      <w:pPr>
-        <w:pStyle w:val="Ttulo1"/>
+      <w:r>
+        <w:rPr>
+          <w:b/>
+        </w:rPr>
+        <w:t>1. Introdução</w:t>
+      </w:r>
+    </w:p>
+    <w:p>
+      <w:pPr>
+        <w:pStyle w:val="Ttulo2"/>
+        <w:ind w:firstLine="708"/>
         <w:jc w:val="both"/>
         <w:rPr>
-          <w:rFonts w:eastAsia="Arial" w:cs="Times New Roman"/>
-          <w:b/>
-          <w:szCs w:val="36"/>
-        </w:rPr>
-      </w:pPr>
-    </w:p>
-    <w:p>
-      <w:pPr>
-        <w:pStyle w:val="Ttulo1"/>
-        <w:jc w:val="both"/>
-        <w:rPr>
-          <w:rFonts w:eastAsia="Arial" w:cs="Times New Roman"/>
-          <w:b/>
-          <w:szCs w:val="36"/>
-        </w:rPr>
-      </w:pPr>
-      <w:r>
-        <w:rPr>
-          <w:rFonts w:eastAsia="Arial" w:cs="Times New Roman"/>
-          <w:b/>
-          <w:szCs w:val="36"/>
-        </w:rPr>
-        <w:t>1. Identificador do documento</w:t>
+          <w:rFonts w:eastAsia="Arial"/>
+          <w:b w:val="0"/>
+          <w:sz w:val="32"/>
+          <w:szCs w:val="32"/>
+        </w:rPr>
+      </w:pPr>
+      <w:r>
+        <w:rPr>
+          <w:rFonts w:eastAsia="Arial"/>
+          <w:sz w:val="32"/>
+          <w:szCs w:val="32"/>
+        </w:rPr>
+        <w:t>1.</w:t>
+      </w:r>
+      <w:r>
+        <w:rPr>
+          <w:rFonts w:eastAsia="Arial"/>
+          <w:sz w:val="32"/>
+          <w:szCs w:val="32"/>
+        </w:rPr>
+        <w:t>1</w:t>
+      </w:r>
+      <w:r>
+        <w:rPr>
+          <w:rFonts w:eastAsia="Arial"/>
+          <w:sz w:val="32"/>
+          <w:szCs w:val="32"/>
+        </w:rPr>
+        <w:t xml:space="preserve"> Identificador do documento</w:t>
       </w:r>
     </w:p>
     <w:p>
@@ -946,14 +1023,14 @@
         <w:tabs>
           <w:tab w:val="left" w:pos="255"/>
         </w:tabs>
-        <w:ind w:firstLine="720"/>
+        <w:ind w:left="708"/>
         <w:jc w:val="both"/>
         <w:rPr>
           <w:rFonts w:eastAsia="Arial"/>
           <w:b/>
           <w:color w:val="auto"/>
-          <w:sz w:val="24"/>
-          <w:szCs w:val="24"/>
+          <w:sz w:val="22"/>
+          <w:szCs w:val="22"/>
         </w:rPr>
       </w:pPr>
       <w:r>
@@ -961,8 +1038,8 @@
           <w:rFonts w:eastAsia="Arial"/>
           <w:b/>
           <w:color w:val="auto"/>
-          <w:sz w:val="24"/>
-          <w:szCs w:val="24"/>
+          <w:sz w:val="22"/>
+          <w:szCs w:val="22"/>
         </w:rPr>
         <w:t>Data de emissão: __/__/____</w:t>
       </w:r>
@@ -972,29 +1049,83 @@
         <w:tabs>
           <w:tab w:val="left" w:pos="255"/>
         </w:tabs>
-        <w:ind w:firstLine="720"/>
+        <w:ind w:left="708"/>
         <w:jc w:val="both"/>
+        <w:rPr>
+          <w:rFonts w:eastAsia="Arial"/>
+          <w:color w:val="00B050"/>
+          <w:sz w:val="22"/>
+          <w:szCs w:val="22"/>
+        </w:rPr>
+      </w:pPr>
+      <w:r>
         <w:rPr>
           <w:rFonts w:eastAsia="Arial"/>
           <w:b/>
           <w:color w:val="auto"/>
-          <w:sz w:val="24"/>
-          <w:szCs w:val="24"/>
-        </w:rPr>
-      </w:pPr>
+          <w:sz w:val="22"/>
+          <w:szCs w:val="22"/>
+        </w:rPr>
+        <w:t xml:space="preserve">Nome da organização: </w:t>
+      </w:r>
+      <w:r>
+        <w:rPr>
+          <w:rFonts w:eastAsia="Arial"/>
+          <w:color w:val="00B050"/>
+          <w:sz w:val="22"/>
+          <w:szCs w:val="22"/>
+        </w:rPr>
+        <w:t>&lt;</w:t>
+      </w:r>
+      <w:r>
+        <w:rPr>
+          <w:rFonts w:eastAsia="Arial"/>
+          <w:color w:val="00B050"/>
+          <w:sz w:val="22"/>
+          <w:szCs w:val="22"/>
+        </w:rPr>
+        <w:t>. No</w:t>
+      </w:r>
+      <w:r>
+        <w:rPr>
+          <w:rFonts w:eastAsia="Arial"/>
+          <w:color w:val="00B050"/>
+          <w:sz w:val="22"/>
+          <w:szCs w:val="22"/>
+        </w:rPr>
+        <w:t>me da organização emissora</w:t>
+      </w:r>
+      <w:r>
+        <w:rPr>
+          <w:rFonts w:eastAsia="Arial"/>
+          <w:color w:val="00B050"/>
+          <w:sz w:val="22"/>
+          <w:szCs w:val="22"/>
+        </w:rPr>
+        <w:t xml:space="preserve">. </w:t>
+      </w:r>
+      <w:r>
+        <w:rPr>
+          <w:rFonts w:eastAsia="Arial"/>
+          <w:color w:val="00B050"/>
+          <w:sz w:val="22"/>
+          <w:szCs w:val="22"/>
+        </w:rPr>
+        <w:t>&gt;</w:t>
+      </w:r>
     </w:p>
     <w:p>
       <w:pPr>
         <w:tabs>
           <w:tab w:val="left" w:pos="255"/>
         </w:tabs>
-        <w:ind w:firstLine="720"/>
+        <w:ind w:left="708"/>
         <w:jc w:val="both"/>
         <w:rPr>
           <w:rFonts w:eastAsia="Arial"/>
           <w:color w:val="00B050"/>
-          <w:sz w:val="24"/>
-          <w:szCs w:val="24"/>
+          <w:sz w:val="22"/>
+          <w:szCs w:val="22"/>
         </w:rPr>
       </w:pPr>
       <w:r>
@@ -1002,19 +1133,55 @@
           <w:rFonts w:eastAsia="Arial"/>
           <w:b/>
           <w:color w:val="auto"/>
-          <w:sz w:val="24"/>
-          <w:szCs w:val="24"/>
-        </w:rPr>
-        <w:t xml:space="preserve">Nome da organização: </w:t>
+          <w:sz w:val="22"/>
+          <w:szCs w:val="22"/>
+        </w:rPr>
+        <w:t xml:space="preserve">Autor (es): </w:t>
       </w:r>
       <w:r>
         <w:rPr>
           <w:rFonts w:eastAsia="Arial"/>
           <w:color w:val="00B050"/>
-          <w:sz w:val="24"/>
-          <w:szCs w:val="24"/>
-        </w:rPr>
-        <w:t>&lt;nome da organização emissora&gt;</w:t>
+          <w:sz w:val="22"/>
+          <w:szCs w:val="22"/>
+        </w:rPr>
+        <w:t>&lt;</w:t>
+      </w:r>
+      <w:r>
+        <w:rPr>
+          <w:rFonts w:eastAsia="Arial"/>
+          <w:color w:val="00B050"/>
+          <w:sz w:val="22"/>
+          <w:szCs w:val="22"/>
+        </w:rPr>
+        <w:t>. A</w:t>
+      </w:r>
+      <w:r>
+        <w:rPr>
+          <w:rFonts w:eastAsia="Arial"/>
+          <w:color w:val="00B050"/>
+          <w:sz w:val="22"/>
+          <w:szCs w:val="22"/>
+        </w:rPr>
+        <w:t>utores do documento</w:t>
+      </w:r>
+      <w:r>
+        <w:rPr>
+          <w:rFonts w:eastAsia="Arial"/>
+          <w:color w:val="00B050"/>
+          <w:sz w:val="22"/>
+          <w:szCs w:val="22"/>
+        </w:rPr>
+        <w:t xml:space="preserve">. </w:t>
+      </w:r>
+      <w:r>
+        <w:rPr>
+          <w:rFonts w:eastAsia="Arial"/>
+          <w:color w:val="00B050"/>
+          <w:sz w:val="22"/>
+          <w:szCs w:val="22"/>
+        </w:rPr>
+        <w:t>&gt;</w:t>
       </w:r>
     </w:p>
     <w:p>
@@ -1022,177 +1189,97 @@
         <w:tabs>
           <w:tab w:val="left" w:pos="255"/>
         </w:tabs>
-        <w:ind w:firstLine="720"/>
+        <w:ind w:left="708"/>
         <w:jc w:val="both"/>
         <w:rPr>
-          <w:rFonts w:eastAsia="Arial"/>
+          <w:color w:val="00B050"/>
+          <w:sz w:val="22"/>
+          <w:szCs w:val="22"/>
+        </w:rPr>
+      </w:pPr>
+      <w:r>
+        <w:rPr>
           <w:b/>
           <w:color w:val="auto"/>
-          <w:sz w:val="24"/>
-          <w:szCs w:val="24"/>
-        </w:rPr>
-      </w:pPr>
-    </w:p>
-    <w:p>
-      <w:pPr>
-        <w:tabs>
-          <w:tab w:val="left" w:pos="255"/>
-        </w:tabs>
-        <w:ind w:firstLine="720"/>
+          <w:sz w:val="22"/>
+          <w:szCs w:val="22"/>
+        </w:rPr>
+        <w:t>Status da versão:</w:t>
+      </w:r>
+      <w:r>
+        <w:rPr>
+          <w:color w:val="auto"/>
+          <w:sz w:val="22"/>
+          <w:szCs w:val="22"/>
+        </w:rPr>
+        <w:t xml:space="preserve"> </w:t>
+      </w:r>
+      <w:r>
+        <w:rPr>
+          <w:color w:val="00B050"/>
+          <w:sz w:val="22"/>
+          <w:szCs w:val="22"/>
+        </w:rPr>
+        <w:t>&lt;</w:t>
+      </w:r>
+      <w:r>
+        <w:rPr>
+          <w:color w:val="00B050"/>
+          <w:sz w:val="22"/>
+          <w:szCs w:val="22"/>
+        </w:rPr>
+        <w:t>. C</w:t>
+      </w:r>
+      <w:r>
+        <w:rPr>
+          <w:color w:val="00B050"/>
+          <w:sz w:val="22"/>
+          <w:szCs w:val="22"/>
+        </w:rPr>
+        <w:t>lassificar o status atual do documento. P</w:t>
+      </w:r>
+      <w:r>
+        <w:rPr>
+          <w:color w:val="00B050"/>
+          <w:sz w:val="22"/>
+          <w:szCs w:val="22"/>
+        </w:rPr>
+        <w:t xml:space="preserve">or exemplo: rascunho, </w:t>
+      </w:r>
+      <w:r>
+        <w:rPr>
+          <w:color w:val="00B050"/>
+          <w:sz w:val="22"/>
+          <w:szCs w:val="22"/>
+        </w:rPr>
+        <w:t>revisado, corrigido ou final</w:t>
+      </w:r>
+      <w:r>
+        <w:rPr>
+          <w:color w:val="00B050"/>
+          <w:sz w:val="22"/>
+          <w:szCs w:val="22"/>
+        </w:rPr>
+        <w:t xml:space="preserve">. </w:t>
+      </w:r>
+      <w:r>
+        <w:rPr>
+          <w:color w:val="00B050"/>
+          <w:sz w:val="22"/>
+          <w:szCs w:val="22"/>
+        </w:rPr>
+        <w:t>&gt;</w:t>
+      </w:r>
+    </w:p>
+    <w:p>
+      <w:pPr>
+        <w:pStyle w:val="Ttulo2"/>
+        <w:ind w:left="708"/>
         <w:jc w:val="both"/>
         <w:rPr>
-          <w:rFonts w:eastAsia="Arial"/>
-          <w:color w:val="00B050"/>
-          <w:sz w:val="24"/>
-          <w:szCs w:val="24"/>
-        </w:rPr>
-      </w:pPr>
-      <w:r>
-        <w:rPr>
-          <w:rFonts w:eastAsia="Arial"/>
-          <w:b/>
-          <w:color w:val="auto"/>
-          <w:sz w:val="24"/>
-          <w:szCs w:val="24"/>
-        </w:rPr>
-        <w:t>Autor (es):</w:t>
-      </w:r>
-      <w:r>
-        <w:rPr>
-          <w:rFonts w:eastAsia="Arial"/>
-          <w:b/>
-          <w:color w:val="auto"/>
-          <w:sz w:val="24"/>
-          <w:szCs w:val="24"/>
-        </w:rPr>
-        <w:t xml:space="preserve"> </w:t>
-      </w:r>
-      <w:r>
-        <w:rPr>
-          <w:rFonts w:eastAsia="Arial"/>
-          <w:color w:val="00B050"/>
-          <w:sz w:val="24"/>
-          <w:szCs w:val="24"/>
-        </w:rPr>
-        <w:t>&lt;autores do documento&gt;</w:t>
-      </w:r>
-    </w:p>
-    <w:p>
-      <w:pPr>
-        <w:tabs>
-          <w:tab w:val="left" w:pos="255"/>
-        </w:tabs>
-        <w:ind w:firstLine="720"/>
-        <w:jc w:val="both"/>
-        <w:rPr>
-          <w:rFonts w:eastAsia="Arial"/>
-          <w:b/>
-          <w:color w:val="auto"/>
-          <w:sz w:val="24"/>
-          <w:szCs w:val="24"/>
-        </w:rPr>
-      </w:pPr>
-    </w:p>
-    <w:p>
-      <w:pPr>
-        <w:tabs>
-          <w:tab w:val="left" w:pos="255"/>
-        </w:tabs>
-        <w:ind w:firstLine="720"/>
-        <w:jc w:val="both"/>
-        <w:rPr>
-          <w:color w:val="00B050"/>
-          <w:sz w:val="24"/>
-          <w:szCs w:val="24"/>
-        </w:rPr>
-      </w:pPr>
-      <w:r>
-        <w:rPr>
-          <w:b/>
-          <w:color w:val="auto"/>
-          <w:sz w:val="24"/>
-          <w:szCs w:val="24"/>
-        </w:rPr>
-        <w:t>Status da versão:</w:t>
-      </w:r>
-      <w:r>
-        <w:rPr>
-          <w:color w:val="auto"/>
-          <w:sz w:val="24"/>
-          <w:szCs w:val="24"/>
-        </w:rPr>
-        <w:t xml:space="preserve"> </w:t>
-      </w:r>
-      <w:r>
-        <w:rPr>
-          <w:color w:val="00B050"/>
-          <w:sz w:val="24"/>
-          <w:szCs w:val="24"/>
-        </w:rPr>
-        <w:t>&lt;</w:t>
-      </w:r>
-      <w:r>
-        <w:rPr>
-          <w:color w:val="00B050"/>
-          <w:sz w:val="24"/>
-          <w:szCs w:val="24"/>
-        </w:rPr>
-        <w:t>classificar o status atual do documento. P</w:t>
-      </w:r>
-      <w:r>
-        <w:rPr>
-          <w:color w:val="00B050"/>
-          <w:sz w:val="24"/>
-          <w:szCs w:val="24"/>
-        </w:rPr>
-        <w:t xml:space="preserve">or exemplo: rascunho, </w:t>
-      </w:r>
-      <w:r>
-        <w:rPr>
-          <w:color w:val="00B050"/>
-          <w:sz w:val="24"/>
-          <w:szCs w:val="24"/>
-        </w:rPr>
-        <w:tab/>
-      </w:r>
-      <w:r>
-        <w:rPr>
-          <w:color w:val="00B050"/>
-          <w:sz w:val="24"/>
-          <w:szCs w:val="24"/>
-        </w:rPr>
-        <w:tab/>
-      </w:r>
-      <w:r>
-        <w:rPr>
-          <w:color w:val="00B050"/>
-          <w:sz w:val="24"/>
-          <w:szCs w:val="24"/>
-        </w:rPr>
-        <w:t>revisado, corrigido ou final&gt;</w:t>
-      </w:r>
-    </w:p>
-    <w:p>
-      <w:pPr>
-        <w:tabs>
-          <w:tab w:val="left" w:pos="255"/>
-        </w:tabs>
-        <w:ind w:firstLine="720"/>
-        <w:jc w:val="both"/>
-        <w:rPr>
-          <w:color w:val="00B050"/>
-          <w:sz w:val="24"/>
-          <w:szCs w:val="24"/>
-        </w:rPr>
-      </w:pPr>
-    </w:p>
-    <w:p>
-      <w:pPr>
-        <w:pStyle w:val="Ttulo1"/>
-        <w:jc w:val="both"/>
-        <w:rPr>
-          <w:rFonts w:cs="Times New Roman"/>
-          <w:b/>
+          <w:b w:val="0"/>
+          <w:sz w:val="32"/>
+          <w:szCs w:val="32"/>
         </w:rPr>
       </w:pPr>
       <w:bookmarkStart w:id="7" w:name="h.xmwk6zy1tklr" w:colFirst="0" w:colLast="0"/>
@@ -1209,23 +1296,51 @@
       <w:bookmarkEnd w:id="11"/>
       <w:r>
         <w:rPr>
-          <w:rFonts w:cs="Times New Roman"/>
-          <w:b/>
-        </w:rPr>
-        <w:t xml:space="preserve">2. </w:t>
+          <w:sz w:val="32"/>
+          <w:szCs w:val="32"/>
+        </w:rPr>
+        <w:t>1</w:t>
+      </w:r>
+      <w:r>
+        <w:rPr>
+          <w:sz w:val="32"/>
+          <w:szCs w:val="32"/>
+        </w:rPr>
+        <w:t>.</w:t>
+      </w:r>
+      <w:r>
+        <w:rPr>
+          <w:sz w:val="32"/>
+          <w:szCs w:val="32"/>
+        </w:rPr>
+        <w:t>2</w:t>
+      </w:r>
+      <w:r>
+        <w:rPr>
+          <w:sz w:val="32"/>
+          <w:szCs w:val="32"/>
+        </w:rPr>
+        <w:t xml:space="preserve"> </w:t>
       </w:r>
       <w:bookmarkEnd w:id="12"/>
       <w:r>
         <w:rPr>
-          <w:rFonts w:cs="Times New Roman"/>
-          <w:b/>
+          <w:sz w:val="32"/>
+          <w:szCs w:val="32"/>
         </w:rPr>
         <w:t>Escopo</w:t>
       </w:r>
     </w:p>
     <w:p>
       <w:pPr>
+        <w:ind w:left="708"/>
         <w:jc w:val="both"/>
+      </w:pPr>
+    </w:p>
+    <w:p>
+      <w:pPr>
+        <w:ind w:left="708"/>
+        <w:jc w:val="both"/>
         <w:rPr>
           <w:color w:val="00B050"/>
           <w:sz w:val="22"/>
@@ -1266,6 +1381,105 @@
           <w:szCs w:val="22"/>
         </w:rPr>
         <w:t xml:space="preserve"> Incluir referências a qualquer informação das ferramentas automáticas que não estão neste documento. </w:t>
+      </w:r>
+      <w:r>
+        <w:rPr>
+          <w:color w:val="00B050"/>
+          <w:sz w:val="22"/>
+          <w:szCs w:val="22"/>
+        </w:rPr>
+        <w:t>&gt;</w:t>
+      </w:r>
+    </w:p>
+    <w:p>
+      <w:pPr>
+        <w:pStyle w:val="Ttulo2"/>
+        <w:ind w:left="708"/>
+        <w:jc w:val="both"/>
+        <w:rPr>
+          <w:rFonts w:eastAsia="Arial"/>
+          <w:b w:val="0"/>
+          <w:sz w:val="32"/>
+          <w:szCs w:val="32"/>
+        </w:rPr>
+      </w:pPr>
+      <w:bookmarkStart w:id="14" w:name="_Toc418262289"/>
+      <w:r>
+        <w:rPr>
+          <w:rFonts w:eastAsia="Arial"/>
+          <w:sz w:val="32"/>
+          <w:szCs w:val="32"/>
+        </w:rPr>
+        <w:t>1.3</w:t>
+      </w:r>
+      <w:r>
+        <w:rPr>
+          <w:rFonts w:eastAsia="Arial"/>
+          <w:sz w:val="32"/>
+          <w:szCs w:val="32"/>
+        </w:rPr>
+        <w:t xml:space="preserve"> </w:t>
+      </w:r>
+      <w:bookmarkEnd w:id="14"/>
+      <w:r>
+        <w:rPr>
+          <w:rFonts w:eastAsia="Arial"/>
+          <w:sz w:val="32"/>
+          <w:szCs w:val="32"/>
+        </w:rPr>
+        <w:t>Referências</w:t>
+      </w:r>
+    </w:p>
+    <w:p>
+      <w:pPr>
+        <w:ind w:left="708"/>
+        <w:jc w:val="both"/>
+        <w:rPr>
+          <w:rFonts w:eastAsia="Arial"/>
+        </w:rPr>
+      </w:pPr>
+    </w:p>
+    <w:p>
+      <w:pPr>
+        <w:ind w:left="708" w:firstLine="708"/>
+        <w:jc w:val="both"/>
+        <w:rPr>
+          <w:color w:val="00B050"/>
+          <w:sz w:val="22"/>
+          <w:szCs w:val="22"/>
+        </w:rPr>
+      </w:pPr>
+      <w:r>
+        <w:rPr>
+          <w:color w:val="00B050"/>
+          <w:sz w:val="22"/>
+          <w:szCs w:val="22"/>
+        </w:rPr>
+        <w:t>&lt;</w:t>
+      </w:r>
+      <w:r>
+        <w:rPr>
+          <w:color w:val="00B050"/>
+          <w:sz w:val="22"/>
+          <w:szCs w:val="22"/>
+        </w:rPr>
+        <w:t xml:space="preserve">. </w:t>
+      </w:r>
+      <w:r>
+        <w:rPr>
+          <w:color w:val="00B050"/>
+          <w:sz w:val="22"/>
+          <w:szCs w:val="22"/>
+        </w:rPr>
+        <w:t>Para cada item de teste, fornecer referências aos seguintes documentos caso existam: Plano de Teste, Teste Design, Casos de Teste, etc.</w:t>
+      </w:r>
+      <w:r>
+        <w:rPr>
+          <w:color w:val="00B050"/>
+          <w:sz w:val="22"/>
+          <w:szCs w:val="22"/>
+        </w:rPr>
+        <w:t xml:space="preserve"> </w:t>
       </w:r>
       <w:r>
         <w:rPr>
@@ -1281,69 +1495,1423 @@
         <w:pStyle w:val="Ttulo1"/>
         <w:jc w:val="both"/>
         <w:rPr>
-          <w:rFonts w:eastAsia="Arial" w:cs="Times New Roman"/>
           <w:b/>
         </w:rPr>
       </w:pPr>
-      <w:bookmarkStart w:id="14" w:name="_Toc418262289"/>
-      <w:r>
-        <w:rPr>
-          <w:rFonts w:eastAsia="Arial" w:cs="Times New Roman"/>
+      <w:r>
+        <w:rPr>
           <w:b/>
         </w:rPr>
-        <w:t xml:space="preserve">3. </w:t>
-      </w:r>
-      <w:bookmarkEnd w:id="14"/>
-      <w:r>
-        <w:rPr>
-          <w:rFonts w:eastAsia="Arial" w:cs="Times New Roman"/>
+        <w:t>2. Estatísticas</w:t>
+      </w:r>
+      <w:r>
+        <w:rPr>
           <w:b/>
         </w:rPr>
-        <w:t>Referências</w:t>
-      </w:r>
-    </w:p>
-    <w:p>
-      <w:pPr>
+        <w:t xml:space="preserve"> Gerais</w:t>
+      </w:r>
+      <w:r>
+        <w:rPr>
+          <w:b/>
+        </w:rPr>
+        <w:t xml:space="preserve"> de Teste</w:t>
+      </w:r>
+    </w:p>
+    <w:p/>
+    <w:p>
+      <w:pPr>
+        <w:jc w:val="both"/>
+        <w:rPr>
+          <w:sz w:val="22"/>
+          <w:szCs w:val="22"/>
+        </w:rPr>
+      </w:pPr>
+      <w:r>
+        <w:tab/>
+      </w:r>
+      <w:r>
+        <w:rPr>
+          <w:color w:val="00B050"/>
+          <w:sz w:val="22"/>
+          <w:szCs w:val="22"/>
+        </w:rPr>
+        <w:t xml:space="preserve">&lt;. </w:t>
+      </w:r>
+      <w:r>
+        <w:rPr>
+          <w:color w:val="00B050"/>
+          <w:sz w:val="22"/>
+          <w:szCs w:val="22"/>
+        </w:rPr>
+        <w:t>A seguinte tabela agrega as e</w:t>
+      </w:r>
+      <w:r>
+        <w:rPr>
+          <w:color w:val="00B050"/>
+          <w:sz w:val="22"/>
+          <w:szCs w:val="22"/>
+        </w:rPr>
+        <w:t xml:space="preserve">statísticas de </w:t>
+      </w:r>
+      <w:r>
+        <w:rPr>
+          <w:color w:val="00B050"/>
+          <w:sz w:val="22"/>
+          <w:szCs w:val="22"/>
+        </w:rPr>
+        <w:t>teste divididas por a</w:t>
+      </w:r>
+      <w:r>
+        <w:rPr>
+          <w:color w:val="00B050"/>
+          <w:sz w:val="22"/>
+          <w:szCs w:val="22"/>
+        </w:rPr>
+        <w:t>tividade</w:t>
+      </w:r>
+      <w:r>
+        <w:rPr>
+          <w:color w:val="00B050"/>
+          <w:sz w:val="22"/>
+          <w:szCs w:val="22"/>
+        </w:rPr>
+        <w:t>. &gt;</w:t>
+      </w:r>
+    </w:p>
+    <w:p/>
+    <w:tbl>
+      <w:tblPr>
+        <w:tblStyle w:val="Tabelacomgrade"/>
+        <w:tblW w:w="0" w:type="auto"/>
+        <w:jc w:val="center"/>
+        <w:tblLook w:val="04A0" w:firstRow="1" w:lastRow="0" w:firstColumn="1" w:lastColumn="0" w:noHBand="0" w:noVBand="1"/>
+      </w:tblPr>
+      <w:tblGrid>
+        <w:gridCol w:w="2547"/>
+        <w:gridCol w:w="1693"/>
+        <w:gridCol w:w="1818"/>
+        <w:gridCol w:w="1479"/>
+        <w:gridCol w:w="1479"/>
+      </w:tblGrid>
+      <w:tr>
+        <w:trPr>
+          <w:jc w:val="center"/>
+        </w:trPr>
+        <w:tc>
+          <w:tcPr>
+            <w:tcW w:w="2547" w:type="dxa"/>
+          </w:tcPr>
+          <w:p>
+            <w:pPr>
+              <w:jc w:val="center"/>
+              <w:rPr>
+                <w:b/>
+                <w:sz w:val="24"/>
+                <w:szCs w:val="24"/>
+              </w:rPr>
+            </w:pPr>
+          </w:p>
+        </w:tc>
+        <w:tc>
+          <w:tcPr>
+            <w:tcW w:w="1693" w:type="dxa"/>
+          </w:tcPr>
+          <w:p>
+            <w:pPr>
+              <w:jc w:val="center"/>
+              <w:rPr>
+                <w:b/>
+                <w:sz w:val="24"/>
+                <w:szCs w:val="24"/>
+              </w:rPr>
+            </w:pPr>
+            <w:r>
+              <w:rPr>
+                <w:b/>
+                <w:sz w:val="24"/>
+                <w:szCs w:val="24"/>
+              </w:rPr>
+              <w:t>Anomalias de Requisitos</w:t>
+            </w:r>
+          </w:p>
+        </w:tc>
+        <w:tc>
+          <w:tcPr>
+            <w:tcW w:w="1818" w:type="dxa"/>
+          </w:tcPr>
+          <w:p>
+            <w:pPr>
+              <w:jc w:val="center"/>
+              <w:rPr>
+                <w:b/>
+                <w:sz w:val="24"/>
+                <w:szCs w:val="24"/>
+              </w:rPr>
+            </w:pPr>
+            <w:r>
+              <w:rPr>
+                <w:b/>
+                <w:sz w:val="24"/>
+                <w:szCs w:val="24"/>
+              </w:rPr>
+              <w:t>Anomalia</w:t>
+            </w:r>
+            <w:r>
+              <w:rPr>
+                <w:b/>
+                <w:sz w:val="24"/>
+                <w:szCs w:val="24"/>
+              </w:rPr>
+              <w:t>s de Especificações Arquiteturais</w:t>
+            </w:r>
+          </w:p>
+        </w:tc>
+        <w:tc>
+          <w:tcPr>
+            <w:tcW w:w="1479" w:type="dxa"/>
+          </w:tcPr>
+          <w:p>
+            <w:pPr>
+              <w:jc w:val="center"/>
+              <w:rPr>
+                <w:b/>
+                <w:sz w:val="24"/>
+                <w:szCs w:val="24"/>
+              </w:rPr>
+            </w:pPr>
+            <w:r>
+              <w:rPr>
+                <w:b/>
+                <w:sz w:val="24"/>
+                <w:szCs w:val="24"/>
+              </w:rPr>
+              <w:t>Anomalia</w:t>
+            </w:r>
+            <w:r>
+              <w:rPr>
+                <w:b/>
+                <w:sz w:val="24"/>
+                <w:szCs w:val="24"/>
+              </w:rPr>
+              <w:t>s de Código</w:t>
+            </w:r>
+          </w:p>
+        </w:tc>
+        <w:tc>
+          <w:tcPr>
+            <w:tcW w:w="1479" w:type="dxa"/>
+          </w:tcPr>
+          <w:p>
+            <w:pPr>
+              <w:jc w:val="center"/>
+              <w:rPr>
+                <w:b/>
+                <w:sz w:val="24"/>
+                <w:szCs w:val="24"/>
+              </w:rPr>
+            </w:pPr>
+            <w:r>
+              <w:rPr>
+                <w:b/>
+                <w:sz w:val="24"/>
+                <w:szCs w:val="24"/>
+              </w:rPr>
+              <w:t>Anomalias de Teste</w:t>
+            </w:r>
+          </w:p>
+        </w:tc>
+      </w:tr>
+      <w:tr>
+        <w:trPr>
+          <w:jc w:val="center"/>
+        </w:trPr>
+        <w:tc>
+          <w:tcPr>
+            <w:tcW w:w="2547" w:type="dxa"/>
+          </w:tcPr>
+          <w:p>
+            <w:pPr>
+              <w:jc w:val="center"/>
+              <w:rPr>
+                <w:b/>
+                <w:sz w:val="22"/>
+                <w:szCs w:val="22"/>
+              </w:rPr>
+            </w:pPr>
+            <w:r>
+              <w:rPr>
+                <w:b/>
+                <w:color w:val="000000" w:themeColor="text1"/>
+                <w:sz w:val="22"/>
+                <w:szCs w:val="22"/>
+              </w:rPr>
+              <w:t>V&amp;V</w:t>
+            </w:r>
+            <w:r>
+              <w:rPr>
+                <w:b/>
+                <w:color w:val="000000" w:themeColor="text1"/>
+                <w:sz w:val="22"/>
+                <w:szCs w:val="22"/>
+              </w:rPr>
+              <w:t xml:space="preserve"> de Requisitos</w:t>
+            </w:r>
+          </w:p>
+        </w:tc>
+        <w:tc>
+          <w:tcPr>
+            <w:tcW w:w="1693" w:type="dxa"/>
+          </w:tcPr>
+          <w:p>
+            <w:pPr>
+              <w:jc w:val="center"/>
+              <w:rPr>
+                <w:sz w:val="22"/>
+                <w:szCs w:val="22"/>
+              </w:rPr>
+            </w:pPr>
+            <w:r>
+              <w:rPr>
+                <w:color w:val="00B050"/>
+                <w:sz w:val="22"/>
+                <w:szCs w:val="22"/>
+              </w:rPr>
+              <w:t>&lt;Quantidade&gt;</w:t>
+            </w:r>
+          </w:p>
+        </w:tc>
+        <w:tc>
+          <w:tcPr>
+            <w:tcW w:w="1818" w:type="dxa"/>
+          </w:tcPr>
+          <w:p>
+            <w:pPr>
+              <w:jc w:val="center"/>
+              <w:rPr>
+                <w:sz w:val="22"/>
+                <w:szCs w:val="22"/>
+              </w:rPr>
+            </w:pPr>
+            <w:r>
+              <w:rPr>
+                <w:color w:val="00B050"/>
+                <w:sz w:val="22"/>
+                <w:szCs w:val="22"/>
+              </w:rPr>
+              <w:t>&lt;Quantidade&gt;</w:t>
+            </w:r>
+          </w:p>
+        </w:tc>
+        <w:tc>
+          <w:tcPr>
+            <w:tcW w:w="1479" w:type="dxa"/>
+          </w:tcPr>
+          <w:p>
+            <w:pPr>
+              <w:jc w:val="center"/>
+              <w:rPr>
+                <w:sz w:val="22"/>
+                <w:szCs w:val="22"/>
+              </w:rPr>
+            </w:pPr>
+            <w:r>
+              <w:rPr>
+                <w:color w:val="00B050"/>
+                <w:sz w:val="22"/>
+                <w:szCs w:val="22"/>
+              </w:rPr>
+              <w:t>&lt;Quantidade&gt;</w:t>
+            </w:r>
+          </w:p>
+        </w:tc>
+        <w:tc>
+          <w:tcPr>
+            <w:tcW w:w="1479" w:type="dxa"/>
+          </w:tcPr>
+          <w:p>
+            <w:pPr>
+              <w:jc w:val="center"/>
+              <w:rPr>
+                <w:color w:val="00B050"/>
+                <w:sz w:val="22"/>
+                <w:szCs w:val="22"/>
+              </w:rPr>
+            </w:pPr>
+            <w:r>
+              <w:rPr>
+                <w:color w:val="00B050"/>
+                <w:sz w:val="22"/>
+                <w:szCs w:val="22"/>
+              </w:rPr>
+              <w:t>&lt;Quantidade&gt;</w:t>
+            </w:r>
+          </w:p>
+        </w:tc>
+      </w:tr>
+      <w:tr>
+        <w:trPr>
+          <w:jc w:val="center"/>
+        </w:trPr>
+        <w:tc>
+          <w:tcPr>
+            <w:tcW w:w="2547" w:type="dxa"/>
+          </w:tcPr>
+          <w:p>
+            <w:pPr>
+              <w:jc w:val="center"/>
+              <w:rPr>
+                <w:b/>
+                <w:color w:val="000000" w:themeColor="text1"/>
+                <w:sz w:val="22"/>
+                <w:szCs w:val="22"/>
+              </w:rPr>
+            </w:pPr>
+            <w:r>
+              <w:rPr>
+                <w:b/>
+                <w:color w:val="000000" w:themeColor="text1"/>
+                <w:sz w:val="22"/>
+                <w:szCs w:val="22"/>
+              </w:rPr>
+              <w:t>V&amp;V de Arquitetura</w:t>
+            </w:r>
+          </w:p>
+        </w:tc>
+        <w:tc>
+          <w:tcPr>
+            <w:tcW w:w="1693" w:type="dxa"/>
+          </w:tcPr>
+          <w:p>
+            <w:pPr>
+              <w:jc w:val="center"/>
+              <w:rPr>
+                <w:color w:val="00B050"/>
+                <w:sz w:val="22"/>
+                <w:szCs w:val="22"/>
+              </w:rPr>
+            </w:pPr>
+            <w:r>
+              <w:rPr>
+                <w:color w:val="00B050"/>
+                <w:sz w:val="22"/>
+                <w:szCs w:val="22"/>
+              </w:rPr>
+              <w:t>&lt;Quantidade&gt;</w:t>
+            </w:r>
+          </w:p>
+        </w:tc>
+        <w:tc>
+          <w:tcPr>
+            <w:tcW w:w="1818" w:type="dxa"/>
+          </w:tcPr>
+          <w:p>
+            <w:pPr>
+              <w:jc w:val="center"/>
+              <w:rPr>
+                <w:color w:val="00B050"/>
+                <w:sz w:val="22"/>
+                <w:szCs w:val="22"/>
+              </w:rPr>
+            </w:pPr>
+            <w:r>
+              <w:rPr>
+                <w:color w:val="00B050"/>
+                <w:sz w:val="22"/>
+                <w:szCs w:val="22"/>
+              </w:rPr>
+              <w:t>&lt;Quantidade&gt;</w:t>
+            </w:r>
+          </w:p>
+        </w:tc>
+        <w:tc>
+          <w:tcPr>
+            <w:tcW w:w="1479" w:type="dxa"/>
+          </w:tcPr>
+          <w:p>
+            <w:pPr>
+              <w:jc w:val="center"/>
+              <w:rPr>
+                <w:color w:val="00B050"/>
+                <w:sz w:val="22"/>
+                <w:szCs w:val="22"/>
+              </w:rPr>
+            </w:pPr>
+            <w:r>
+              <w:rPr>
+                <w:color w:val="00B050"/>
+                <w:sz w:val="22"/>
+                <w:szCs w:val="22"/>
+              </w:rPr>
+              <w:t>&lt;Quantidade&gt;</w:t>
+            </w:r>
+          </w:p>
+        </w:tc>
+        <w:tc>
+          <w:tcPr>
+            <w:tcW w:w="1479" w:type="dxa"/>
+          </w:tcPr>
+          <w:p>
+            <w:pPr>
+              <w:jc w:val="center"/>
+              <w:rPr>
+                <w:color w:val="00B050"/>
+                <w:sz w:val="22"/>
+                <w:szCs w:val="22"/>
+              </w:rPr>
+            </w:pPr>
+            <w:r>
+              <w:rPr>
+                <w:color w:val="00B050"/>
+                <w:sz w:val="22"/>
+                <w:szCs w:val="22"/>
+              </w:rPr>
+              <w:t>&lt;Quantidade&gt;</w:t>
+            </w:r>
+          </w:p>
+        </w:tc>
+      </w:tr>
+      <w:tr>
+        <w:trPr>
+          <w:jc w:val="center"/>
+        </w:trPr>
+        <w:tc>
+          <w:tcPr>
+            <w:tcW w:w="2547" w:type="dxa"/>
+          </w:tcPr>
+          <w:p>
+            <w:pPr>
+              <w:jc w:val="center"/>
+              <w:rPr>
+                <w:b/>
+                <w:color w:val="000000" w:themeColor="text1"/>
+                <w:sz w:val="22"/>
+                <w:szCs w:val="22"/>
+              </w:rPr>
+            </w:pPr>
+            <w:r>
+              <w:rPr>
+                <w:b/>
+                <w:color w:val="000000" w:themeColor="text1"/>
+                <w:sz w:val="22"/>
+                <w:szCs w:val="22"/>
+              </w:rPr>
+              <w:t>V&amp;V de Implementação</w:t>
+            </w:r>
+          </w:p>
+        </w:tc>
+        <w:tc>
+          <w:tcPr>
+            <w:tcW w:w="1693" w:type="dxa"/>
+          </w:tcPr>
+          <w:p>
+            <w:pPr>
+              <w:jc w:val="center"/>
+              <w:rPr>
+                <w:color w:val="00B050"/>
+                <w:sz w:val="22"/>
+                <w:szCs w:val="22"/>
+              </w:rPr>
+            </w:pPr>
+            <w:r>
+              <w:rPr>
+                <w:color w:val="00B050"/>
+                <w:sz w:val="22"/>
+                <w:szCs w:val="22"/>
+              </w:rPr>
+              <w:t>&lt;Quantidade&gt;</w:t>
+            </w:r>
+          </w:p>
+        </w:tc>
+        <w:tc>
+          <w:tcPr>
+            <w:tcW w:w="1818" w:type="dxa"/>
+          </w:tcPr>
+          <w:p>
+            <w:pPr>
+              <w:jc w:val="center"/>
+              <w:rPr>
+                <w:color w:val="00B050"/>
+                <w:sz w:val="22"/>
+                <w:szCs w:val="22"/>
+              </w:rPr>
+            </w:pPr>
+            <w:r>
+              <w:rPr>
+                <w:color w:val="00B050"/>
+                <w:sz w:val="22"/>
+                <w:szCs w:val="22"/>
+              </w:rPr>
+              <w:t>&lt;Quantidade&gt;</w:t>
+            </w:r>
+          </w:p>
+        </w:tc>
+        <w:tc>
+          <w:tcPr>
+            <w:tcW w:w="1479" w:type="dxa"/>
+          </w:tcPr>
+          <w:p>
+            <w:pPr>
+              <w:jc w:val="center"/>
+              <w:rPr>
+                <w:color w:val="00B050"/>
+                <w:sz w:val="22"/>
+                <w:szCs w:val="22"/>
+              </w:rPr>
+            </w:pPr>
+            <w:r>
+              <w:rPr>
+                <w:color w:val="00B050"/>
+                <w:sz w:val="22"/>
+                <w:szCs w:val="22"/>
+              </w:rPr>
+              <w:t>&lt;Quantidade&gt;</w:t>
+            </w:r>
+          </w:p>
+        </w:tc>
+        <w:tc>
+          <w:tcPr>
+            <w:tcW w:w="1479" w:type="dxa"/>
+          </w:tcPr>
+          <w:p>
+            <w:pPr>
+              <w:jc w:val="center"/>
+              <w:rPr>
+                <w:color w:val="00B050"/>
+                <w:sz w:val="22"/>
+                <w:szCs w:val="22"/>
+              </w:rPr>
+            </w:pPr>
+            <w:r>
+              <w:rPr>
+                <w:color w:val="00B050"/>
+                <w:sz w:val="22"/>
+                <w:szCs w:val="22"/>
+              </w:rPr>
+              <w:t>&lt;Quantidade&gt;</w:t>
+            </w:r>
+          </w:p>
+        </w:tc>
+      </w:tr>
+      <w:tr>
+        <w:trPr>
+          <w:jc w:val="center"/>
+        </w:trPr>
+        <w:tc>
+          <w:tcPr>
+            <w:tcW w:w="2547" w:type="dxa"/>
+          </w:tcPr>
+          <w:p>
+            <w:pPr>
+              <w:jc w:val="center"/>
+              <w:rPr>
+                <w:b/>
+                <w:color w:val="000000" w:themeColor="text1"/>
+                <w:sz w:val="22"/>
+                <w:szCs w:val="22"/>
+              </w:rPr>
+            </w:pPr>
+            <w:r>
+              <w:rPr>
+                <w:b/>
+                <w:color w:val="000000" w:themeColor="text1"/>
+                <w:sz w:val="22"/>
+                <w:szCs w:val="22"/>
+              </w:rPr>
+              <w:t>V&amp;V de Testes</w:t>
+            </w:r>
+          </w:p>
+        </w:tc>
+        <w:tc>
+          <w:tcPr>
+            <w:tcW w:w="1693" w:type="dxa"/>
+          </w:tcPr>
+          <w:p>
+            <w:pPr>
+              <w:jc w:val="center"/>
+              <w:rPr>
+                <w:color w:val="00B050"/>
+                <w:sz w:val="22"/>
+                <w:szCs w:val="22"/>
+              </w:rPr>
+            </w:pPr>
+            <w:r>
+              <w:rPr>
+                <w:color w:val="00B050"/>
+                <w:sz w:val="22"/>
+                <w:szCs w:val="22"/>
+              </w:rPr>
+              <w:t>&lt;Quantidade&gt;</w:t>
+            </w:r>
+          </w:p>
+        </w:tc>
+        <w:tc>
+          <w:tcPr>
+            <w:tcW w:w="1818" w:type="dxa"/>
+          </w:tcPr>
+          <w:p>
+            <w:pPr>
+              <w:jc w:val="center"/>
+              <w:rPr>
+                <w:color w:val="00B050"/>
+                <w:sz w:val="22"/>
+                <w:szCs w:val="22"/>
+              </w:rPr>
+            </w:pPr>
+            <w:r>
+              <w:rPr>
+                <w:color w:val="00B050"/>
+                <w:sz w:val="22"/>
+                <w:szCs w:val="22"/>
+              </w:rPr>
+              <w:t>&lt;Quantidade&gt;</w:t>
+            </w:r>
+          </w:p>
+        </w:tc>
+        <w:tc>
+          <w:tcPr>
+            <w:tcW w:w="1479" w:type="dxa"/>
+          </w:tcPr>
+          <w:p>
+            <w:pPr>
+              <w:jc w:val="center"/>
+              <w:rPr>
+                <w:color w:val="00B050"/>
+                <w:sz w:val="22"/>
+                <w:szCs w:val="22"/>
+              </w:rPr>
+            </w:pPr>
+            <w:r>
+              <w:rPr>
+                <w:color w:val="00B050"/>
+                <w:sz w:val="22"/>
+                <w:szCs w:val="22"/>
+              </w:rPr>
+              <w:t>&lt;Quantidade&gt;</w:t>
+            </w:r>
+          </w:p>
+        </w:tc>
+        <w:tc>
+          <w:tcPr>
+            <w:tcW w:w="1479" w:type="dxa"/>
+          </w:tcPr>
+          <w:p>
+            <w:pPr>
+              <w:jc w:val="center"/>
+              <w:rPr>
+                <w:color w:val="00B050"/>
+                <w:sz w:val="22"/>
+                <w:szCs w:val="22"/>
+              </w:rPr>
+            </w:pPr>
+            <w:r>
+              <w:rPr>
+                <w:color w:val="00B050"/>
+                <w:sz w:val="22"/>
+                <w:szCs w:val="22"/>
+              </w:rPr>
+              <w:t>&lt;Quantidade&gt;</w:t>
+            </w:r>
+          </w:p>
+        </w:tc>
+      </w:tr>
+    </w:tbl>
+    <w:p/>
+    <w:p>
+      <w:pPr>
+        <w:pStyle w:val="Ttulo2"/>
+        <w:ind w:firstLine="708"/>
+        <w:rPr>
+          <w:sz w:val="32"/>
+          <w:szCs w:val="32"/>
+        </w:rPr>
+      </w:pPr>
+      <w:r>
+        <w:rPr>
+          <w:sz w:val="32"/>
+          <w:szCs w:val="32"/>
+        </w:rPr>
+        <w:t>2.2</w:t>
+      </w:r>
+      <w:r>
+        <w:rPr>
+          <w:sz w:val="32"/>
+          <w:szCs w:val="32"/>
+        </w:rPr>
+        <w:t xml:space="preserve"> </w:t>
+      </w:r>
+      <w:r>
+        <w:rPr>
+          <w:sz w:val="32"/>
+          <w:szCs w:val="32"/>
+        </w:rPr>
+        <w:t xml:space="preserve">Representações Quantitativas de </w:t>
+      </w:r>
+      <w:r>
+        <w:rPr>
+          <w:sz w:val="32"/>
+          <w:szCs w:val="32"/>
+        </w:rPr>
+        <w:t>Teste</w:t>
+      </w:r>
+    </w:p>
+    <w:p/>
+    <w:p>
+      <w:pPr>
+        <w:ind w:left="708" w:firstLine="708"/>
+      </w:pPr>
+      <w:r>
+        <w:rPr>
+          <w:color w:val="00B050"/>
+          <w:sz w:val="22"/>
+          <w:szCs w:val="22"/>
+        </w:rPr>
+        <w:t xml:space="preserve">&lt;. </w:t>
+      </w:r>
+      <w:r>
+        <w:rPr>
+          <w:color w:val="00B050"/>
+          <w:sz w:val="22"/>
+          <w:szCs w:val="22"/>
+        </w:rPr>
+        <w:t>Esta tabela prevê as quantidades, com suas devidas grandezas expressas entre parênteses, para cada um dos segmentos verificados e validados</w:t>
+      </w:r>
+      <w:r>
+        <w:rPr>
+          <w:color w:val="00B050"/>
+          <w:sz w:val="22"/>
+          <w:szCs w:val="22"/>
+        </w:rPr>
+        <w:t>. &gt;</w:t>
+      </w:r>
+    </w:p>
+    <w:tbl>
+      <w:tblPr>
+        <w:tblStyle w:val="Tabelacomgrade"/>
+        <w:tblW w:w="0" w:type="auto"/>
+        <w:jc w:val="right"/>
+        <w:tblLook w:val="04A0" w:firstRow="1" w:lastRow="0" w:firstColumn="1" w:lastColumn="0" w:noHBand="0" w:noVBand="1"/>
+      </w:tblPr>
+      <w:tblGrid>
+        <w:gridCol w:w="1980"/>
+        <w:gridCol w:w="2551"/>
+        <w:gridCol w:w="2127"/>
+        <w:gridCol w:w="1654"/>
+      </w:tblGrid>
+      <w:tr>
+        <w:trPr>
+          <w:jc w:val="right"/>
+        </w:trPr>
+        <w:tc>
+          <w:tcPr>
+            <w:tcW w:w="1980" w:type="dxa"/>
+          </w:tcPr>
+          <w:p>
+            <w:pPr>
+              <w:tabs>
+                <w:tab w:val="left" w:pos="2100"/>
+              </w:tabs>
+              <w:jc w:val="center"/>
+              <w:rPr>
+                <w:b/>
+                <w:sz w:val="24"/>
+                <w:szCs w:val="24"/>
+              </w:rPr>
+            </w:pPr>
+            <w:r>
+              <w:rPr>
+                <w:b/>
+                <w:sz w:val="24"/>
+                <w:szCs w:val="24"/>
+              </w:rPr>
+              <w:lastRenderedPageBreak/>
+              <w:t>Requisitos Revisados</w:t>
+            </w:r>
+          </w:p>
+          <w:p>
+            <w:pPr>
+              <w:tabs>
+                <w:tab w:val="left" w:pos="2100"/>
+              </w:tabs>
+              <w:jc w:val="center"/>
+              <w:rPr>
+                <w:b/>
+                <w:sz w:val="24"/>
+                <w:szCs w:val="24"/>
+              </w:rPr>
+            </w:pPr>
+            <w:r>
+              <w:rPr>
+                <w:b/>
+                <w:sz w:val="24"/>
+                <w:szCs w:val="24"/>
+              </w:rPr>
+              <w:t>(Unidade)</w:t>
+            </w:r>
+          </w:p>
+        </w:tc>
+        <w:tc>
+          <w:tcPr>
+            <w:tcW w:w="2551" w:type="dxa"/>
+          </w:tcPr>
+          <w:p>
+            <w:pPr>
+              <w:jc w:val="center"/>
+              <w:rPr>
+                <w:b/>
+                <w:sz w:val="24"/>
+                <w:szCs w:val="24"/>
+              </w:rPr>
+            </w:pPr>
+            <w:r>
+              <w:rPr>
+                <w:b/>
+                <w:sz w:val="24"/>
+                <w:szCs w:val="24"/>
+              </w:rPr>
+              <w:t>Especificações Arquiteturais Revisadas (Unidade)</w:t>
+            </w:r>
+          </w:p>
+        </w:tc>
+        <w:tc>
+          <w:tcPr>
+            <w:tcW w:w="2127" w:type="dxa"/>
+          </w:tcPr>
+          <w:p>
+            <w:pPr>
+              <w:jc w:val="center"/>
+              <w:rPr>
+                <w:b/>
+                <w:sz w:val="24"/>
+                <w:szCs w:val="24"/>
+              </w:rPr>
+            </w:pPr>
+            <w:r>
+              <w:rPr>
+                <w:b/>
+                <w:sz w:val="24"/>
+                <w:szCs w:val="24"/>
+              </w:rPr>
+              <w:t>Volume de</w:t>
+            </w:r>
+          </w:p>
+          <w:p>
+            <w:pPr>
+              <w:jc w:val="center"/>
+              <w:rPr>
+                <w:b/>
+                <w:sz w:val="24"/>
+                <w:szCs w:val="24"/>
+              </w:rPr>
+            </w:pPr>
+            <w:r>
+              <w:rPr>
+                <w:b/>
+                <w:sz w:val="24"/>
+                <w:szCs w:val="24"/>
+              </w:rPr>
+              <w:t>Código Revisado</w:t>
+            </w:r>
+          </w:p>
+          <w:p>
+            <w:pPr>
+              <w:jc w:val="center"/>
+              <w:rPr>
+                <w:b/>
+                <w:sz w:val="24"/>
+                <w:szCs w:val="24"/>
+              </w:rPr>
+            </w:pPr>
+            <w:r>
+              <w:rPr>
+                <w:b/>
+                <w:sz w:val="24"/>
+                <w:szCs w:val="24"/>
+              </w:rPr>
+              <w:t>(Método)</w:t>
+            </w:r>
+          </w:p>
+        </w:tc>
+        <w:tc>
+          <w:tcPr>
+            <w:tcW w:w="1654" w:type="dxa"/>
+          </w:tcPr>
+          <w:p>
+            <w:pPr>
+              <w:jc w:val="center"/>
+              <w:rPr>
+                <w:b/>
+                <w:sz w:val="24"/>
+                <w:szCs w:val="24"/>
+              </w:rPr>
+            </w:pPr>
+            <w:r>
+              <w:rPr>
+                <w:b/>
+                <w:sz w:val="24"/>
+                <w:szCs w:val="24"/>
+              </w:rPr>
+              <w:t>Testes Revisados (Método)</w:t>
+            </w:r>
+          </w:p>
+        </w:tc>
+      </w:tr>
+      <w:tr>
+        <w:trPr>
+          <w:jc w:val="right"/>
+        </w:trPr>
+        <w:tc>
+          <w:tcPr>
+            <w:tcW w:w="1980" w:type="dxa"/>
+          </w:tcPr>
+          <w:p>
+            <w:pPr>
+              <w:jc w:val="center"/>
+              <w:rPr>
+                <w:sz w:val="22"/>
+                <w:szCs w:val="22"/>
+              </w:rPr>
+            </w:pPr>
+            <w:r>
+              <w:rPr>
+                <w:color w:val="00B050"/>
+                <w:sz w:val="22"/>
+                <w:szCs w:val="22"/>
+              </w:rPr>
+              <w:t>&lt;Quantidade&gt;</w:t>
+            </w:r>
+          </w:p>
+        </w:tc>
+        <w:tc>
+          <w:tcPr>
+            <w:tcW w:w="2551" w:type="dxa"/>
+          </w:tcPr>
+          <w:p>
+            <w:pPr>
+              <w:jc w:val="center"/>
+              <w:rPr>
+                <w:sz w:val="22"/>
+                <w:szCs w:val="22"/>
+              </w:rPr>
+            </w:pPr>
+            <w:r>
+              <w:rPr>
+                <w:color w:val="00B050"/>
+                <w:sz w:val="22"/>
+                <w:szCs w:val="22"/>
+              </w:rPr>
+              <w:t>&lt;Quantidade&gt;</w:t>
+            </w:r>
+          </w:p>
+        </w:tc>
+        <w:tc>
+          <w:tcPr>
+            <w:tcW w:w="2127" w:type="dxa"/>
+          </w:tcPr>
+          <w:p>
+            <w:pPr>
+              <w:jc w:val="center"/>
+              <w:rPr>
+                <w:sz w:val="22"/>
+                <w:szCs w:val="22"/>
+              </w:rPr>
+            </w:pPr>
+            <w:r>
+              <w:rPr>
+                <w:color w:val="00B050"/>
+                <w:sz w:val="22"/>
+                <w:szCs w:val="22"/>
+              </w:rPr>
+              <w:t>&lt;Quantidade&gt;</w:t>
+            </w:r>
+          </w:p>
+        </w:tc>
+        <w:tc>
+          <w:tcPr>
+            <w:tcW w:w="1654" w:type="dxa"/>
+          </w:tcPr>
+          <w:p>
+            <w:pPr>
+              <w:jc w:val="center"/>
+              <w:rPr>
+                <w:sz w:val="22"/>
+                <w:szCs w:val="22"/>
+              </w:rPr>
+            </w:pPr>
+            <w:r>
+              <w:rPr>
+                <w:color w:val="00B050"/>
+                <w:sz w:val="22"/>
+                <w:szCs w:val="22"/>
+              </w:rPr>
+              <w:t>&lt;Quantidade&gt;</w:t>
+            </w:r>
+          </w:p>
+        </w:tc>
+      </w:tr>
+    </w:tbl>
+    <w:p/>
+    <w:p>
+      <w:pPr>
+        <w:pStyle w:val="Ttulo2"/>
         <w:ind w:firstLine="708"/>
         <w:jc w:val="both"/>
         <w:rPr>
-          <w:color w:val="00B050"/>
-          <w:sz w:val="22"/>
-          <w:szCs w:val="22"/>
-        </w:rPr>
-      </w:pPr>
-      <w:r>
-        <w:rPr>
-          <w:color w:val="00B050"/>
-          <w:sz w:val="22"/>
-          <w:szCs w:val="22"/>
-        </w:rPr>
-        <w:t>&lt;</w:t>
-      </w:r>
-      <w:r>
-        <w:rPr>
-          <w:color w:val="00B050"/>
-          <w:sz w:val="22"/>
-          <w:szCs w:val="22"/>
-        </w:rPr>
-        <w:t xml:space="preserve">. </w:t>
-      </w:r>
-      <w:r>
-        <w:rPr>
-          <w:color w:val="00B050"/>
-          <w:sz w:val="22"/>
-          <w:szCs w:val="22"/>
-        </w:rPr>
-        <w:t>Para cada item de teste, fornecer referências aos seguintes documentos caso existam: Plano de Teste, Teste Design, Casos de Teste, etc.</w:t>
-      </w:r>
-      <w:r>
-        <w:rPr>
-          <w:color w:val="00B050"/>
-          <w:sz w:val="22"/>
-          <w:szCs w:val="22"/>
-        </w:rPr>
-        <w:t>&gt;</w:t>
-      </w:r>
+          <w:color w:val="000000" w:themeColor="text1"/>
+          <w:sz w:val="32"/>
+          <w:szCs w:val="32"/>
+        </w:rPr>
+      </w:pPr>
+      <w:r>
+        <w:rPr>
+          <w:color w:val="000000" w:themeColor="text1"/>
+          <w:sz w:val="32"/>
+          <w:szCs w:val="32"/>
+        </w:rPr>
+        <w:t>2</w:t>
+      </w:r>
+      <w:r>
+        <w:rPr>
+          <w:color w:val="000000" w:themeColor="text1"/>
+          <w:sz w:val="32"/>
+          <w:szCs w:val="32"/>
+        </w:rPr>
+        <w:t>.</w:t>
+      </w:r>
+      <w:r>
+        <w:rPr>
+          <w:color w:val="000000" w:themeColor="text1"/>
+          <w:sz w:val="32"/>
+          <w:szCs w:val="32"/>
+        </w:rPr>
+        <w:t>1</w:t>
+      </w:r>
+      <w:r>
+        <w:rPr>
+          <w:color w:val="000000" w:themeColor="text1"/>
+          <w:sz w:val="32"/>
+          <w:szCs w:val="32"/>
+        </w:rPr>
+        <w:t xml:space="preserve"> Sumário de Anomalias</w:t>
+      </w:r>
+    </w:p>
+    <w:p/>
+    <w:p>
+      <w:pPr>
+        <w:ind w:left="708" w:firstLine="708"/>
+        <w:rPr>
+          <w:color w:val="00B050"/>
+          <w:sz w:val="22"/>
+          <w:szCs w:val="22"/>
+        </w:rPr>
+      </w:pPr>
+      <w:r>
+        <w:rPr>
+          <w:color w:val="00B050"/>
+          <w:sz w:val="22"/>
+          <w:szCs w:val="22"/>
+        </w:rPr>
+        <w:t xml:space="preserve">&lt;. </w:t>
+      </w:r>
+      <w:r>
+        <w:rPr>
+          <w:color w:val="00B050"/>
+          <w:sz w:val="22"/>
+          <w:szCs w:val="22"/>
+        </w:rPr>
+        <w:t xml:space="preserve">Esta tabela prevê </w:t>
+      </w:r>
+      <w:r>
+        <w:rPr>
+          <w:color w:val="00B050"/>
+          <w:sz w:val="22"/>
+          <w:szCs w:val="22"/>
+        </w:rPr>
+        <w:t>a</w:t>
+      </w:r>
+      <w:r>
+        <w:rPr>
+          <w:color w:val="00B050"/>
+          <w:sz w:val="22"/>
+          <w:szCs w:val="22"/>
+        </w:rPr>
+        <w:t xml:space="preserve"> quantia</w:t>
+      </w:r>
+      <w:r>
+        <w:rPr>
+          <w:color w:val="00B050"/>
+          <w:sz w:val="22"/>
+          <w:szCs w:val="22"/>
+        </w:rPr>
+        <w:t xml:space="preserve"> de anomalias observadas pelos procedimentos de teste divididas quanto à natureza</w:t>
+      </w:r>
+      <w:bookmarkStart w:id="15" w:name="_GoBack"/>
+      <w:bookmarkEnd w:id="15"/>
+      <w:r>
+        <w:rPr>
+          <w:color w:val="00B050"/>
+          <w:sz w:val="22"/>
+          <w:szCs w:val="22"/>
+        </w:rPr>
+        <w:t>. &gt;</w:t>
+      </w:r>
+    </w:p>
+    <w:p/>
+    <w:tbl>
+      <w:tblPr>
+        <w:tblStyle w:val="Tabelacomgrade"/>
+        <w:tblW w:w="0" w:type="auto"/>
+        <w:jc w:val="right"/>
+        <w:tblLook w:val="04A0" w:firstRow="1" w:lastRow="0" w:firstColumn="1" w:lastColumn="0" w:noHBand="0" w:noVBand="1"/>
+      </w:tblPr>
+      <w:tblGrid>
+        <w:gridCol w:w="2405"/>
+        <w:gridCol w:w="2415"/>
+        <w:gridCol w:w="1843"/>
+        <w:gridCol w:w="1654"/>
+      </w:tblGrid>
+      <w:tr>
+        <w:trPr>
+          <w:jc w:val="right"/>
+        </w:trPr>
+        <w:tc>
+          <w:tcPr>
+            <w:tcW w:w="2405" w:type="dxa"/>
+          </w:tcPr>
+          <w:p>
+            <w:pPr>
+              <w:jc w:val="center"/>
+              <w:rPr>
+                <w:b/>
+                <w:sz w:val="24"/>
+                <w:szCs w:val="24"/>
+              </w:rPr>
+            </w:pPr>
+            <w:r>
+              <w:rPr>
+                <w:b/>
+                <w:sz w:val="24"/>
+                <w:szCs w:val="24"/>
+              </w:rPr>
+              <w:t xml:space="preserve">Total de </w:t>
+            </w:r>
+            <w:r>
+              <w:rPr>
+                <w:b/>
+                <w:sz w:val="24"/>
+                <w:szCs w:val="24"/>
+              </w:rPr>
+              <w:t>Anomalia</w:t>
+            </w:r>
+            <w:r>
+              <w:rPr>
+                <w:b/>
+                <w:sz w:val="24"/>
+                <w:szCs w:val="24"/>
+              </w:rPr>
+              <w:t>s de Requisitos</w:t>
+            </w:r>
+          </w:p>
+        </w:tc>
+        <w:tc>
+          <w:tcPr>
+            <w:tcW w:w="2415" w:type="dxa"/>
+          </w:tcPr>
+          <w:p>
+            <w:pPr>
+              <w:jc w:val="center"/>
+              <w:rPr>
+                <w:b/>
+                <w:sz w:val="24"/>
+                <w:szCs w:val="24"/>
+              </w:rPr>
+            </w:pPr>
+            <w:r>
+              <w:rPr>
+                <w:b/>
+                <w:sz w:val="24"/>
+                <w:szCs w:val="24"/>
+              </w:rPr>
+              <w:t xml:space="preserve">Total de </w:t>
+            </w:r>
+            <w:r>
+              <w:rPr>
+                <w:b/>
+                <w:sz w:val="24"/>
+                <w:szCs w:val="24"/>
+              </w:rPr>
+              <w:t>Anomalia</w:t>
+            </w:r>
+            <w:r>
+              <w:rPr>
+                <w:b/>
+                <w:sz w:val="24"/>
+                <w:szCs w:val="24"/>
+              </w:rPr>
+              <w:t>s de Especificações Arquiteturais</w:t>
+            </w:r>
+          </w:p>
+        </w:tc>
+        <w:tc>
+          <w:tcPr>
+            <w:tcW w:w="1843" w:type="dxa"/>
+          </w:tcPr>
+          <w:p>
+            <w:pPr>
+              <w:jc w:val="center"/>
+              <w:rPr>
+                <w:b/>
+                <w:sz w:val="24"/>
+                <w:szCs w:val="24"/>
+              </w:rPr>
+            </w:pPr>
+            <w:r>
+              <w:rPr>
+                <w:b/>
+                <w:sz w:val="24"/>
+                <w:szCs w:val="24"/>
+              </w:rPr>
+              <w:t xml:space="preserve">Total de </w:t>
+            </w:r>
+            <w:r>
+              <w:rPr>
+                <w:b/>
+                <w:sz w:val="24"/>
+                <w:szCs w:val="24"/>
+              </w:rPr>
+              <w:t>Anomalia</w:t>
+            </w:r>
+            <w:r>
+              <w:rPr>
+                <w:b/>
+                <w:sz w:val="24"/>
+                <w:szCs w:val="24"/>
+              </w:rPr>
+              <w:t>s de Código</w:t>
+            </w:r>
+          </w:p>
+        </w:tc>
+        <w:tc>
+          <w:tcPr>
+            <w:tcW w:w="1654" w:type="dxa"/>
+          </w:tcPr>
+          <w:p>
+            <w:pPr>
+              <w:jc w:val="center"/>
+              <w:rPr>
+                <w:b/>
+                <w:sz w:val="24"/>
+                <w:szCs w:val="24"/>
+              </w:rPr>
+            </w:pPr>
+            <w:r>
+              <w:rPr>
+                <w:b/>
+                <w:sz w:val="24"/>
+                <w:szCs w:val="24"/>
+              </w:rPr>
+              <w:t>Total de Anomalias de Teste</w:t>
+            </w:r>
+          </w:p>
+        </w:tc>
+      </w:tr>
+      <w:tr>
+        <w:trPr>
+          <w:jc w:val="right"/>
+        </w:trPr>
+        <w:tc>
+          <w:tcPr>
+            <w:tcW w:w="2405" w:type="dxa"/>
+          </w:tcPr>
+          <w:p>
+            <w:pPr>
+              <w:jc w:val="center"/>
+              <w:rPr>
+                <w:sz w:val="22"/>
+                <w:szCs w:val="22"/>
+              </w:rPr>
+            </w:pPr>
+            <w:r>
+              <w:rPr>
+                <w:color w:val="00B050"/>
+                <w:sz w:val="22"/>
+                <w:szCs w:val="22"/>
+              </w:rPr>
+              <w:t>&lt;Quantidade&gt;</w:t>
+            </w:r>
+          </w:p>
+        </w:tc>
+        <w:tc>
+          <w:tcPr>
+            <w:tcW w:w="2415" w:type="dxa"/>
+          </w:tcPr>
+          <w:p>
+            <w:pPr>
+              <w:jc w:val="center"/>
+              <w:rPr>
+                <w:sz w:val="22"/>
+                <w:szCs w:val="22"/>
+              </w:rPr>
+            </w:pPr>
+            <w:r>
+              <w:rPr>
+                <w:color w:val="00B050"/>
+                <w:sz w:val="22"/>
+                <w:szCs w:val="22"/>
+              </w:rPr>
+              <w:t>&lt;Quantidade&gt;</w:t>
+            </w:r>
+          </w:p>
+        </w:tc>
+        <w:tc>
+          <w:tcPr>
+            <w:tcW w:w="1843" w:type="dxa"/>
+          </w:tcPr>
+          <w:p>
+            <w:pPr>
+              <w:jc w:val="center"/>
+              <w:rPr>
+                <w:sz w:val="22"/>
+                <w:szCs w:val="22"/>
+              </w:rPr>
+            </w:pPr>
+            <w:r>
+              <w:rPr>
+                <w:color w:val="00B050"/>
+                <w:sz w:val="22"/>
+                <w:szCs w:val="22"/>
+              </w:rPr>
+              <w:t>&lt;Quantidade&gt;</w:t>
+            </w:r>
+          </w:p>
+        </w:tc>
+        <w:tc>
+          <w:tcPr>
+            <w:tcW w:w="1654" w:type="dxa"/>
+          </w:tcPr>
+          <w:p>
+            <w:pPr>
+              <w:jc w:val="center"/>
+              <w:rPr>
+                <w:sz w:val="22"/>
+                <w:szCs w:val="22"/>
+              </w:rPr>
+            </w:pPr>
+            <w:r>
+              <w:rPr>
+                <w:color w:val="00B050"/>
+                <w:sz w:val="22"/>
+                <w:szCs w:val="22"/>
+              </w:rPr>
+              <w:t>&lt;Quantidade&gt;</w:t>
+            </w:r>
+          </w:p>
+        </w:tc>
+      </w:tr>
+    </w:tbl>
+    <w:p>
+      <w:pPr>
+        <w:jc w:val="both"/>
+      </w:pPr>
     </w:p>
     <w:p>
       <w:pPr>
@@ -1357,25 +2925,38 @@
         <w:rPr>
           <w:b/>
         </w:rPr>
-        <w:t xml:space="preserve">4. </w:t>
+        <w:t>3</w:t>
       </w:r>
       <w:r>
         <w:rPr>
           <w:b/>
         </w:rPr>
+        <w:t xml:space="preserve">. </w:t>
+      </w:r>
+      <w:r>
+        <w:rPr>
+          <w:b/>
+        </w:rPr>
         <w:t xml:space="preserve">Detalhes </w:t>
       </w:r>
       <w:r>
         <w:rPr>
           <w:b/>
         </w:rPr>
-        <w:t>dos resultados de teste</w:t>
+        <w:t>dos Resultados de T</w:t>
+      </w:r>
+      <w:r>
+        <w:rPr>
+          <w:b/>
+        </w:rPr>
+        <w:t>este</w:t>
       </w:r>
     </w:p>
     <w:p>
       <w:pPr>
         <w:pStyle w:val="Ttulo2"/>
         <w:ind w:firstLine="708"/>
+        <w:jc w:val="both"/>
         <w:rPr>
           <w:sz w:val="32"/>
           <w:szCs w:val="32"/>
@@ -1386,21 +2967,80 @@
           <w:sz w:val="32"/>
           <w:szCs w:val="32"/>
         </w:rPr>
-        <w:t xml:space="preserve">4.1 </w:t>
+        <w:t>3</w:t>
       </w:r>
       <w:r>
         <w:rPr>
           <w:sz w:val="32"/>
           <w:szCs w:val="32"/>
         </w:rPr>
-        <w:t>Visão Geral dos resultados de teste</w:t>
+        <w:t xml:space="preserve">.1 </w:t>
+      </w:r>
+      <w:r>
+        <w:rPr>
+          <w:sz w:val="32"/>
+          <w:szCs w:val="32"/>
+        </w:rPr>
+        <w:t>Visão Geral dos R</w:t>
+      </w:r>
+      <w:r>
+        <w:rPr>
+          <w:sz w:val="32"/>
+          <w:szCs w:val="32"/>
+        </w:rPr>
+        <w:t xml:space="preserve">esultados de </w:t>
+      </w:r>
+      <w:r>
+        <w:rPr>
+          <w:sz w:val="32"/>
+          <w:szCs w:val="32"/>
+        </w:rPr>
+        <w:t>T</w:t>
+      </w:r>
+      <w:r>
+        <w:rPr>
+          <w:sz w:val="32"/>
+          <w:szCs w:val="32"/>
+        </w:rPr>
+        <w:t>este</w:t>
       </w:r>
     </w:p>
     <w:p/>
     <w:p>
       <w:pPr>
-        <w:ind w:left="708"/>
-      </w:pPr>
+        <w:ind w:left="708" w:firstLine="708"/>
+        <w:rPr>
+          <w:color w:val="00B050"/>
+          <w:sz w:val="22"/>
+          <w:szCs w:val="22"/>
+        </w:rPr>
+      </w:pPr>
+      <w:r>
+        <w:rPr>
+          <w:color w:val="00B050"/>
+          <w:sz w:val="22"/>
+          <w:szCs w:val="22"/>
+        </w:rPr>
+        <w:t xml:space="preserve">&lt;. </w:t>
+      </w:r>
+      <w:r>
+        <w:rPr>
+          <w:color w:val="00B050"/>
+          <w:sz w:val="22"/>
+          <w:szCs w:val="22"/>
+        </w:rPr>
+        <w:t>Esta tabela prevê as quantidades, com suas devidas grandezas expressas entre parênteses, para cada um dos segmentos verificados e validados</w:t>
+      </w:r>
+      <w:r>
+        <w:rPr>
+          <w:color w:val="00B050"/>
+          <w:sz w:val="22"/>
+          <w:szCs w:val="22"/>
+        </w:rPr>
+        <w:t>. &gt;</w:t>
+      </w:r>
+    </w:p>
+    <w:p>
       <w:r>
         <w:tab/>
       </w:r>
@@ -1530,19 +3170,36 @@
           </w:tcPr>
           <w:p>
             <w:pPr>
-              <w:rPr>
-                <w:color w:val="00B050"/>
-                <w:sz w:val="22"/>
-                <w:szCs w:val="22"/>
-              </w:rPr>
-            </w:pPr>
-            <w:r>
-              <w:rPr>
-                <w:color w:val="00B050"/>
-                <w:sz w:val="22"/>
-                <w:szCs w:val="22"/>
-              </w:rPr>
-              <w:t>&lt; Identificador do item de teste&gt;</w:t>
+              <w:jc w:val="both"/>
+              <w:rPr>
+                <w:color w:val="00B050"/>
+                <w:sz w:val="22"/>
+                <w:szCs w:val="22"/>
+              </w:rPr>
+            </w:pPr>
+            <w:r>
+              <w:rPr>
+                <w:color w:val="00B050"/>
+                <w:sz w:val="22"/>
+                <w:szCs w:val="22"/>
+              </w:rPr>
+              <w:t>&lt; Identificador do item de teste</w:t>
+            </w:r>
+            <w:r>
+              <w:rPr>
+                <w:color w:val="00B050"/>
+                <w:sz w:val="22"/>
+                <w:szCs w:val="22"/>
+              </w:rPr>
+              <w:t xml:space="preserve">. </w:t>
+            </w:r>
+            <w:r>
+              <w:rPr>
+                <w:color w:val="00B050"/>
+                <w:sz w:val="22"/>
+                <w:szCs w:val="22"/>
+              </w:rPr>
+              <w:t>&gt;</w:t>
             </w:r>
           </w:p>
         </w:tc>
@@ -1553,6 +3210,7 @@
           </w:tcPr>
           <w:p>
             <w:pPr>
+              <w:jc w:val="both"/>
               <w:rPr>
                 <w:color w:val="00B050"/>
                 <w:sz w:val="22"/>
@@ -1568,19 +3226,36 @@
           </w:tcPr>
           <w:p>
             <w:pPr>
-              <w:rPr>
-                <w:color w:val="00B050"/>
-                <w:sz w:val="22"/>
-                <w:szCs w:val="22"/>
-              </w:rPr>
-            </w:pPr>
-            <w:r>
-              <w:rPr>
-                <w:color w:val="00B050"/>
-                <w:sz w:val="22"/>
-                <w:szCs w:val="22"/>
-              </w:rPr>
-              <w:t>&lt;. Especificar o ambiente em que foi realizado o teste&gt;</w:t>
+              <w:jc w:val="both"/>
+              <w:rPr>
+                <w:color w:val="00B050"/>
+                <w:sz w:val="22"/>
+                <w:szCs w:val="22"/>
+              </w:rPr>
+            </w:pPr>
+            <w:r>
+              <w:rPr>
+                <w:color w:val="00B050"/>
+                <w:sz w:val="22"/>
+                <w:szCs w:val="22"/>
+              </w:rPr>
+              <w:t>&lt;. Especificar o ambiente em que foi realizado o teste</w:t>
+            </w:r>
+            <w:r>
+              <w:rPr>
+                <w:color w:val="00B050"/>
+                <w:sz w:val="22"/>
+                <w:szCs w:val="22"/>
+              </w:rPr>
+              <w:t xml:space="preserve">. </w:t>
+            </w:r>
+            <w:r>
+              <w:rPr>
+                <w:color w:val="00B050"/>
+                <w:sz w:val="22"/>
+                <w:szCs w:val="22"/>
+              </w:rPr>
+              <w:t>&gt;</w:t>
             </w:r>
           </w:p>
         </w:tc>
@@ -1592,27 +3267,60 @@
           <w:p>
             <w:pPr>
               <w:keepNext/>
-              <w:rPr>
-                <w:color w:val="00B050"/>
-                <w:sz w:val="22"/>
-                <w:szCs w:val="22"/>
-              </w:rPr>
-            </w:pPr>
-            <w:r>
-              <w:rPr>
-                <w:color w:val="00B050"/>
-                <w:sz w:val="22"/>
-                <w:szCs w:val="22"/>
-              </w:rPr>
-              <w:t>&lt;. Descrever possível impacto</w:t>
-            </w:r>
-            <w:r>
-              <w:rPr>
-                <w:color w:val="00B050"/>
-                <w:sz w:val="22"/>
-                <w:szCs w:val="22"/>
-              </w:rPr>
-              <w:t>, se existir</w:t>
+              <w:jc w:val="both"/>
+              <w:rPr>
+                <w:color w:val="00B050"/>
+                <w:sz w:val="22"/>
+                <w:szCs w:val="22"/>
+              </w:rPr>
+            </w:pPr>
+            <w:r>
+              <w:rPr>
+                <w:color w:val="00B050"/>
+                <w:sz w:val="22"/>
+                <w:szCs w:val="22"/>
+              </w:rPr>
+              <w:t xml:space="preserve">&lt;. </w:t>
+            </w:r>
+            <w:r>
+              <w:rPr>
+                <w:color w:val="00B050"/>
+                <w:sz w:val="22"/>
+                <w:szCs w:val="22"/>
+              </w:rPr>
+              <w:t xml:space="preserve">Descrever </w:t>
+            </w:r>
+            <w:r>
+              <w:rPr>
+                <w:color w:val="00B050"/>
+                <w:sz w:val="22"/>
+                <w:szCs w:val="22"/>
+              </w:rPr>
+              <w:t xml:space="preserve">o </w:t>
+            </w:r>
+            <w:r>
+              <w:rPr>
+                <w:color w:val="00B050"/>
+                <w:sz w:val="22"/>
+                <w:szCs w:val="22"/>
+              </w:rPr>
+              <w:t>impacto</w:t>
+            </w:r>
+            <w:r>
+              <w:rPr>
+                <w:color w:val="00B050"/>
+                <w:sz w:val="22"/>
+                <w:szCs w:val="22"/>
+              </w:rPr>
+              <w:t>, se existente</w:t>
+            </w:r>
+            <w:r>
+              <w:rPr>
+                <w:color w:val="00B050"/>
+                <w:sz w:val="22"/>
+                <w:szCs w:val="22"/>
+              </w:rPr>
+              <w:t xml:space="preserve">. </w:t>
             </w:r>
             <w:r>
               <w:rPr>
@@ -1631,41 +3339,33 @@
         <w:pStyle w:val="Legenda"/>
         <w:ind w:left="1416"/>
         <w:jc w:val="center"/>
-        <w:rPr>
-          <w:b/>
-        </w:rPr>
-      </w:pPr>
-      <w:r>
-        <w:rPr>
-          <w:b/>
+      </w:pPr>
+      <w:r>
+        <w:rPr>
           <w:color w:val="auto"/>
         </w:rPr>
         <w:t xml:space="preserve">Tabela </w:t>
       </w:r>
       <w:r>
         <w:rPr>
-          <w:b/>
           <w:color w:val="auto"/>
         </w:rPr>
         <w:fldChar w:fldCharType="begin"/>
       </w:r>
       <w:r>
         <w:rPr>
-          <w:b/>
           <w:color w:val="auto"/>
         </w:rPr>
         <w:instrText xml:space="preserve"> SEQ Tabela \* ARABIC </w:instrText>
       </w:r>
       <w:r>
         <w:rPr>
-          <w:b/>
           <w:color w:val="auto"/>
         </w:rPr>
         <w:fldChar w:fldCharType="separate"/>
       </w:r>
       <w:r>
         <w:rPr>
-          <w:b/>
           <w:noProof/>
           <w:color w:val="auto"/>
         </w:rPr>
@@ -1673,14 +3373,12 @@
       </w:r>
       <w:r>
         <w:rPr>
-          <w:b/>
           <w:color w:val="auto"/>
         </w:rPr>
         <w:fldChar w:fldCharType="end"/>
       </w:r>
       <w:r>
         <w:rPr>
-          <w:b/>
           <w:color w:val="auto"/>
         </w:rPr>
         <w:t xml:space="preserve"> - Visão Geral dos resultados de teste</w:t>
@@ -1690,6 +3388,7 @@
       <w:pPr>
         <w:pStyle w:val="Ttulo2"/>
         <w:ind w:firstLine="708"/>
+        <w:jc w:val="both"/>
         <w:rPr>
           <w:sz w:val="32"/>
           <w:szCs w:val="32"/>
@@ -1700,29 +3399,56 @@
           <w:sz w:val="32"/>
           <w:szCs w:val="32"/>
         </w:rPr>
-        <w:t xml:space="preserve">4.2 </w:t>
+        <w:t>3</w:t>
       </w:r>
       <w:r>
         <w:rPr>
           <w:sz w:val="32"/>
           <w:szCs w:val="32"/>
         </w:rPr>
-        <w:t>Detalhes dos resultados de teste</w:t>
+        <w:t xml:space="preserve">.2 </w:t>
+      </w:r>
+      <w:r>
+        <w:rPr>
+          <w:sz w:val="32"/>
+          <w:szCs w:val="32"/>
+        </w:rPr>
+        <w:t xml:space="preserve">Detalhes dos </w:t>
+      </w:r>
+      <w:r>
+        <w:rPr>
+          <w:sz w:val="32"/>
+          <w:szCs w:val="32"/>
+        </w:rPr>
+        <w:t>R</w:t>
+      </w:r>
+      <w:r>
+        <w:rPr>
+          <w:sz w:val="32"/>
+          <w:szCs w:val="32"/>
+        </w:rPr>
+        <w:t xml:space="preserve">esultados de </w:t>
+      </w:r>
+      <w:r>
+        <w:rPr>
+          <w:sz w:val="32"/>
+          <w:szCs w:val="32"/>
+        </w:rPr>
+        <w:t>T</w:t>
+      </w:r>
+      <w:r>
+        <w:rPr>
+          <w:sz w:val="32"/>
+          <w:szCs w:val="32"/>
+        </w:rPr>
+        <w:t>este</w:t>
       </w:r>
     </w:p>
     <w:p>
       <w:pPr>
         <w:pStyle w:val="Ttulo3"/>
         <w:ind w:left="1416"/>
-        <w:rPr>
-          <w:rFonts w:ascii="Times New Roman" w:hAnsi="Times New Roman" w:cs="Times New Roman"/>
-          <w:b/>
-          <w:color w:val="00B050"/>
-          <w:sz w:val="28"/>
-          <w:szCs w:val="28"/>
-        </w:rPr>
-      </w:pPr>
-      <w:r>
+        <w:jc w:val="both"/>
         <w:rPr>
           <w:rFonts w:ascii="Times New Roman" w:hAnsi="Times New Roman" w:cs="Times New Roman"/>
           <w:b/>
@@ -1730,25 +3456,66 @@
           <w:sz w:val="28"/>
           <w:szCs w:val="28"/>
         </w:rPr>
-        <w:t>4.2.1 Anomalias Resolvidas</w:t>
-      </w:r>
+      </w:pPr>
+      <w:r>
+        <w:rPr>
+          <w:rFonts w:ascii="Times New Roman" w:hAnsi="Times New Roman" w:cs="Times New Roman"/>
+          <w:b/>
+          <w:color w:val="auto"/>
+          <w:sz w:val="28"/>
+          <w:szCs w:val="28"/>
+        </w:rPr>
+        <w:t>3</w:t>
+      </w:r>
+      <w:r>
+        <w:rPr>
+          <w:rFonts w:ascii="Times New Roman" w:hAnsi="Times New Roman" w:cs="Times New Roman"/>
+          <w:b/>
+          <w:color w:val="auto"/>
+          <w:sz w:val="28"/>
+          <w:szCs w:val="28"/>
+        </w:rPr>
+        <w:t>.2.1</w:t>
+      </w:r>
+      <w:r>
+        <w:rPr>
+          <w:rFonts w:ascii="Times New Roman" w:hAnsi="Times New Roman" w:cs="Times New Roman"/>
+          <w:b/>
+          <w:color w:val="auto"/>
+          <w:sz w:val="28"/>
+          <w:szCs w:val="28"/>
+        </w:rPr>
+        <w:t xml:space="preserve"> Anomalias Resolvidas</w:t>
+      </w:r>
+    </w:p>
+    <w:p>
+      <w:pPr>
+        <w:jc w:val="both"/>
+      </w:pPr>
     </w:p>
     <w:p>
       <w:pPr>
         <w:ind w:left="1416"/>
-        <w:rPr>
-          <w:color w:val="00B050"/>
-        </w:rPr>
-      </w:pPr>
-      <w:r>
-        <w:rPr>
-          <w:color w:val="00B050"/>
+        <w:jc w:val="both"/>
+        <w:rPr>
+          <w:color w:val="00B050"/>
+          <w:sz w:val="22"/>
+          <w:szCs w:val="22"/>
+        </w:rPr>
+      </w:pPr>
+      <w:r>
+        <w:rPr>
+          <w:color w:val="00B050"/>
+          <w:sz w:val="22"/>
+          <w:szCs w:val="22"/>
         </w:rPr>
         <w:t>&lt;. Listar</w:t>
       </w:r>
       <w:r>
         <w:rPr>
           <w:color w:val="00B050"/>
+          <w:sz w:val="22"/>
+          <w:szCs w:val="22"/>
         </w:rPr>
         <w:t xml:space="preserve"> todas as anomalias resolvidas e suas possíveis resoluções segundo a tabela abaixo, ou referenciar um documento que possua essas informações&gt;</w:t>
       </w:r>
@@ -1760,8 +3527,6 @@
           <w:color w:val="00B050"/>
         </w:rPr>
       </w:pPr>
-      <w:bookmarkStart w:id="15" w:name="_GoBack"/>
-      <w:bookmarkEnd w:id="15"/>
     </w:p>
     <w:tbl>
       <w:tblPr>
@@ -1781,6 +3546,7 @@
           </w:tcPr>
           <w:p>
             <w:pPr>
+              <w:jc w:val="center"/>
               <w:rPr>
                 <w:b/>
                 <w:sz w:val="24"/>
@@ -1793,7 +3559,6 @@
                 <w:sz w:val="24"/>
                 <w:szCs w:val="24"/>
               </w:rPr>
-              <w:lastRenderedPageBreak/>
               <w:t>Anomalia</w:t>
             </w:r>
           </w:p>
@@ -1804,6 +3569,7 @@
           </w:tcPr>
           <w:p>
             <w:pPr>
+              <w:jc w:val="center"/>
               <w:rPr>
                 <w:b/>
                 <w:sz w:val="24"/>
@@ -1828,27 +3594,36 @@
           </w:tcPr>
           <w:p>
             <w:pPr>
-              <w:rPr>
-                <w:color w:val="00B050"/>
-                <w:sz w:val="22"/>
-                <w:szCs w:val="22"/>
-              </w:rPr>
-            </w:pPr>
-            <w:r>
-              <w:rPr>
-                <w:color w:val="00B050"/>
-                <w:sz w:val="22"/>
-                <w:szCs w:val="22"/>
-              </w:rPr>
-              <w:t>&lt;</w:t>
-            </w:r>
-            <w:r>
-              <w:rPr>
-                <w:color w:val="00B050"/>
-                <w:sz w:val="22"/>
-                <w:szCs w:val="22"/>
-              </w:rPr>
-              <w:t xml:space="preserve"> Identificação da anomalia</w:t>
+              <w:jc w:val="both"/>
+              <w:rPr>
+                <w:color w:val="00B050"/>
+                <w:sz w:val="22"/>
+                <w:szCs w:val="22"/>
+              </w:rPr>
+            </w:pPr>
+            <w:r>
+              <w:rPr>
+                <w:color w:val="00B050"/>
+                <w:sz w:val="22"/>
+                <w:szCs w:val="22"/>
+              </w:rPr>
+              <w:t xml:space="preserve">&lt;. </w:t>
+            </w:r>
+            <w:r>
+              <w:rPr>
+                <w:color w:val="00B050"/>
+                <w:sz w:val="22"/>
+                <w:szCs w:val="22"/>
+              </w:rPr>
+              <w:t>Identificação da anomalia</w:t>
+            </w:r>
+            <w:r>
+              <w:rPr>
+                <w:color w:val="00B050"/>
+                <w:sz w:val="22"/>
+                <w:szCs w:val="22"/>
+              </w:rPr>
+              <w:t xml:space="preserve">. </w:t>
             </w:r>
             <w:r>
               <w:rPr>
@@ -1867,6 +3642,7 @@
           <w:p>
             <w:pPr>
               <w:keepNext/>
+              <w:jc w:val="both"/>
               <w:rPr>
                 <w:color w:val="00B050"/>
                 <w:sz w:val="22"/>
@@ -1888,6 +3664,14 @@
                 <w:szCs w:val="22"/>
               </w:rPr>
               <w:t xml:space="preserve"> a solução para anomalia</w:t>
+            </w:r>
+            <w:r>
+              <w:rPr>
+                <w:color w:val="00B050"/>
+                <w:sz w:val="22"/>
+                <w:szCs w:val="22"/>
+              </w:rPr>
+              <w:t>. &gt;</w:t>
             </w:r>
           </w:p>
         </w:tc>
@@ -1951,6 +3735,7 @@
       <w:pPr>
         <w:pStyle w:val="Ttulo3"/>
         <w:ind w:left="1416"/>
+        <w:jc w:val="both"/>
         <w:rPr>
           <w:rFonts w:ascii="Times New Roman" w:hAnsi="Times New Roman" w:cs="Times New Roman"/>
           <w:b/>
@@ -1967,7 +3752,8 @@
           <w:sz w:val="28"/>
           <w:szCs w:val="28"/>
         </w:rPr>
-        <w:t>4.2.2</w:t>
+        <w:lastRenderedPageBreak/>
+        <w:t>3</w:t>
       </w:r>
       <w:r>
         <w:rPr>
@@ -1977,7 +3763,7 @@
           <w:sz w:val="28"/>
           <w:szCs w:val="28"/>
         </w:rPr>
-        <w:t xml:space="preserve"> Anomalias n</w:t>
+        <w:t>.2.2</w:t>
       </w:r>
       <w:r>
         <w:rPr>
@@ -1987,49 +3773,9 @@
           <w:sz w:val="28"/>
           <w:szCs w:val="28"/>
         </w:rPr>
-        <w:t>ão resolvidas</w:t>
-      </w:r>
-    </w:p>
-    <w:p>
-      <w:pPr>
-        <w:ind w:left="1416"/>
-        <w:rPr>
-          <w:color w:val="00B050"/>
-        </w:rPr>
-      </w:pPr>
-      <w:r>
-        <w:rPr>
-          <w:color w:val="00B050"/>
-        </w:rPr>
-        <w:tab/>
-      </w:r>
-      <w:r>
-        <w:rPr>
-          <w:color w:val="00B050"/>
-          <w:sz w:val="22"/>
-        </w:rPr>
-        <w:t>&lt;. Listar</w:t>
-      </w:r>
-      <w:r>
-        <w:rPr>
-          <w:color w:val="00B050"/>
-          <w:sz w:val="22"/>
-        </w:rPr>
-        <w:t xml:space="preserve"> as anomalias não resolvidas&gt;</w:t>
-      </w:r>
-    </w:p>
-    <w:p>
-      <w:pPr>
-        <w:ind w:left="1416"/>
-        <w:rPr>
-          <w:color w:val="00B050"/>
-        </w:rPr>
-      </w:pPr>
-    </w:p>
-    <w:p>
-      <w:pPr>
-        <w:pStyle w:val="Ttulo3"/>
-        <w:ind w:left="1416"/>
+        <w:t xml:space="preserve"> Anomalias N</w:t>
+      </w:r>
+      <w:r>
         <w:rPr>
           <w:rFonts w:ascii="Times New Roman" w:hAnsi="Times New Roman" w:cs="Times New Roman"/>
           <w:b/>
@@ -2037,7 +3783,8 @@
           <w:sz w:val="28"/>
           <w:szCs w:val="28"/>
         </w:rPr>
-      </w:pPr>
+        <w:t xml:space="preserve">ão </w:t>
+      </w:r>
       <w:r>
         <w:rPr>
           <w:rFonts w:ascii="Times New Roman" w:hAnsi="Times New Roman" w:cs="Times New Roman"/>
@@ -2046,7 +3793,7 @@
           <w:sz w:val="28"/>
           <w:szCs w:val="28"/>
         </w:rPr>
-        <w:t>4.2.3</w:t>
+        <w:t>R</w:t>
       </w:r>
       <w:r>
         <w:rPr>
@@ -2056,9 +3803,72 @@
           <w:sz w:val="28"/>
           <w:szCs w:val="28"/>
         </w:rPr>
-        <w:t xml:space="preserve"> Va</w:t>
-      </w:r>
-      <w:r>
+        <w:t>esolvidas</w:t>
+      </w:r>
+    </w:p>
+    <w:p>
+      <w:pPr>
+        <w:jc w:val="both"/>
+      </w:pPr>
+    </w:p>
+    <w:p>
+      <w:pPr>
+        <w:ind w:left="1416"/>
+        <w:jc w:val="both"/>
+        <w:rPr>
+          <w:color w:val="00B050"/>
+          <w:sz w:val="22"/>
+        </w:rPr>
+      </w:pPr>
+      <w:r>
+        <w:rPr>
+          <w:color w:val="00B050"/>
+        </w:rPr>
+        <w:tab/>
+      </w:r>
+      <w:r>
+        <w:rPr>
+          <w:color w:val="00B050"/>
+          <w:sz w:val="22"/>
+        </w:rPr>
+        <w:t>&lt;. Listar</w:t>
+      </w:r>
+      <w:r>
+        <w:rPr>
+          <w:color w:val="00B050"/>
+          <w:sz w:val="22"/>
+        </w:rPr>
+        <w:t xml:space="preserve"> as anomalias não resolvidas</w:t>
+      </w:r>
+      <w:r>
+        <w:rPr>
+          <w:color w:val="00B050"/>
+          <w:sz w:val="22"/>
+        </w:rPr>
+        <w:t xml:space="preserve">. </w:t>
+      </w:r>
+      <w:r>
+        <w:rPr>
+          <w:color w:val="00B050"/>
+          <w:sz w:val="22"/>
+        </w:rPr>
+        <w:t>&gt;</w:t>
+      </w:r>
+    </w:p>
+    <w:p>
+      <w:pPr>
+        <w:ind w:left="1416"/>
+        <w:jc w:val="both"/>
+        <w:rPr>
+          <w:color w:val="00B050"/>
+        </w:rPr>
+      </w:pPr>
+    </w:p>
+    <w:p>
+      <w:pPr>
+        <w:pStyle w:val="Ttulo3"/>
+        <w:ind w:left="1416"/>
+        <w:jc w:val="both"/>
         <w:rPr>
           <w:rFonts w:ascii="Times New Roman" w:hAnsi="Times New Roman" w:cs="Times New Roman"/>
           <w:b/>
@@ -2066,12 +3876,67 @@
           <w:sz w:val="28"/>
           <w:szCs w:val="28"/>
         </w:rPr>
+      </w:pPr>
+      <w:r>
+        <w:rPr>
+          <w:rFonts w:ascii="Times New Roman" w:hAnsi="Times New Roman" w:cs="Times New Roman"/>
+          <w:b/>
+          <w:color w:val="auto"/>
+          <w:sz w:val="28"/>
+          <w:szCs w:val="28"/>
+        </w:rPr>
+        <w:t>3</w:t>
+      </w:r>
+      <w:r>
+        <w:rPr>
+          <w:rFonts w:ascii="Times New Roman" w:hAnsi="Times New Roman" w:cs="Times New Roman"/>
+          <w:b/>
+          <w:color w:val="auto"/>
+          <w:sz w:val="28"/>
+          <w:szCs w:val="28"/>
+        </w:rPr>
+        <w:t>.2.</w:t>
+      </w:r>
+      <w:r>
+        <w:rPr>
+          <w:rFonts w:ascii="Times New Roman" w:hAnsi="Times New Roman" w:cs="Times New Roman"/>
+          <w:b/>
+          <w:color w:val="auto"/>
+          <w:sz w:val="28"/>
+          <w:szCs w:val="28"/>
+        </w:rPr>
+        <w:t>3</w:t>
+      </w:r>
+      <w:r>
+        <w:rPr>
+          <w:rFonts w:ascii="Times New Roman" w:hAnsi="Times New Roman" w:cs="Times New Roman"/>
+          <w:b/>
+          <w:color w:val="auto"/>
+          <w:sz w:val="28"/>
+          <w:szCs w:val="28"/>
+        </w:rPr>
+        <w:t xml:space="preserve"> Va</w:t>
+      </w:r>
+      <w:r>
+        <w:rPr>
+          <w:rFonts w:ascii="Times New Roman" w:hAnsi="Times New Roman" w:cs="Times New Roman"/>
+          <w:b/>
+          <w:color w:val="auto"/>
+          <w:sz w:val="28"/>
+          <w:szCs w:val="28"/>
+        </w:rPr>
         <w:t>riações</w:t>
       </w:r>
     </w:p>
     <w:p>
       <w:pPr>
+        <w:jc w:val="both"/>
+      </w:pPr>
+    </w:p>
+    <w:p>
+      <w:pPr>
         <w:ind w:left="1416"/>
+        <w:jc w:val="both"/>
         <w:rPr>
           <w:color w:val="00B050"/>
           <w:sz w:val="22"/>
@@ -2094,6 +3959,7 @@
       <w:pPr>
         <w:pStyle w:val="Ttulo2"/>
         <w:ind w:firstLine="708"/>
+        <w:jc w:val="both"/>
         <w:rPr>
           <w:sz w:val="32"/>
           <w:szCs w:val="32"/>
@@ -2104,15 +3970,41 @@
           <w:sz w:val="32"/>
           <w:szCs w:val="32"/>
         </w:rPr>
-        <w:t xml:space="preserve">4.3 </w:t>
+        <w:t>3</w:t>
       </w:r>
       <w:r>
         <w:rPr>
           <w:sz w:val="32"/>
           <w:szCs w:val="32"/>
         </w:rPr>
-        <w:t>Conclusões e recomendações</w:t>
-      </w:r>
+        <w:t xml:space="preserve">.3 </w:t>
+      </w:r>
+      <w:r>
+        <w:rPr>
+          <w:sz w:val="32"/>
+          <w:szCs w:val="32"/>
+        </w:rPr>
+        <w:t xml:space="preserve">Conclusões e </w:t>
+      </w:r>
+      <w:r>
+        <w:rPr>
+          <w:sz w:val="32"/>
+          <w:szCs w:val="32"/>
+        </w:rPr>
+        <w:t>R</w:t>
+      </w:r>
+      <w:r>
+        <w:rPr>
+          <w:sz w:val="32"/>
+          <w:szCs w:val="32"/>
+        </w:rPr>
+        <w:t>ecomendações</w:t>
+      </w:r>
+    </w:p>
+    <w:p>
+      <w:pPr>
+        <w:jc w:val="both"/>
+      </w:pPr>
     </w:p>
     <w:p>
       <w:pPr>
@@ -2140,27 +4032,16 @@
         </w:rPr>
         <w:t>Especificar uma avaliação geral de cada item de teste, incluindo suas limitações. Essa avaliação será baseada nos resultados de teste e no critério de passou/</w:t>
       </w:r>
-      <w:proofErr w:type="gramStart"/>
-      <w:r>
-        <w:rPr>
-          <w:color w:val="00B050"/>
-          <w:sz w:val="22"/>
-          <w:szCs w:val="22"/>
-        </w:rPr>
-        <w:t>falhou.</w:t>
-      </w:r>
-      <w:r>
-        <w:rPr>
-          <w:color w:val="00B050"/>
-          <w:sz w:val="22"/>
-          <w:szCs w:val="22"/>
-        </w:rPr>
-        <w:t>&gt;</w:t>
-      </w:r>
-      <w:proofErr w:type="gramEnd"/>
-    </w:p>
-    <w:bookmarkEnd w:id="13"/>
-    <w:p/>
+      <w:r>
+        <w:rPr>
+          <w:color w:val="00B050"/>
+          <w:sz w:val="22"/>
+          <w:szCs w:val="22"/>
+        </w:rPr>
+        <w:t>falhou. &gt;</w:t>
+      </w:r>
+      <w:bookmarkEnd w:id="13"/>
+    </w:p>
     <w:sectPr>
       <w:headerReference w:type="default" r:id="rId7"/>
       <w:footerReference w:type="default" r:id="rId8"/>
@@ -2252,7 +4133,19 @@
             <w:rPr>
               <w:sz w:val="16"/>
             </w:rPr>
-            <w:t>28/4/2015</w:t>
+            <w:t>28/</w:t>
+          </w:r>
+          <w:r>
+            <w:rPr>
+              <w:sz w:val="16"/>
+            </w:rPr>
+            <w:t>3</w:t>
+          </w:r>
+          <w:r>
+            <w:rPr>
+              <w:sz w:val="16"/>
+            </w:rPr>
+            <w:t>/2015</w:t>
           </w:r>
           <w:r>
             <w:rPr>
@@ -2305,7 +4198,7 @@
             <w:rPr>
               <w:noProof/>
             </w:rPr>
-            <w:t>4</w:t>
+            <w:t>5</w:t>
           </w:r>
           <w:r>
             <w:fldChar w:fldCharType="end"/>
@@ -2330,7 +4223,7 @@
             <w:rPr>
               <w:noProof/>
             </w:rPr>
-            <w:t>4</w:t>
+            <w:t>5</w:t>
           </w:r>
           <w:r>
             <w:fldChar w:fldCharType="end"/>
@@ -3071,6 +4964,16 @@
       <w:lang w:eastAsia="pt-BR"/>
     </w:rPr>
   </w:style>
+  <w:style w:type="character" w:styleId="TextodoEspaoReservado">
+    <w:name w:val="Placeholder Text"/>
+    <w:basedOn w:val="Fontepargpadro"/>
+    <w:uiPriority w:val="99"/>
+    <w:semiHidden/>
+    <w:rsid w:val="00DC250B"/>
+    <w:rPr>
+      <w:color w:val="808080"/>
+    </w:rPr>
+  </w:style>
 </w:styles>
 </file>
 
@@ -3340,7 +5243,7 @@
 </file>
 
 <file path=customXml/itemProps1.xml><?xml version="1.0" encoding="utf-8"?>
-<ds:datastoreItem xmlns:ds="http://schemas.openxmlformats.org/officeDocument/2006/customXml" ds:itemID="{4F8223AE-FE86-4AEF-B8A7-72A1B7E7E643}">
+<ds:datastoreItem xmlns:ds="http://schemas.openxmlformats.org/officeDocument/2006/customXml" ds:itemID="{C9502FEA-2D44-4BAB-A9DE-5825BD5623DD}">
   <ds:schemaRefs>
     <ds:schemaRef ds:uri="http://schemas.openxmlformats.org/officeDocument/2006/bibliography"/>
   </ds:schemaRefs>

</xml_diff>

<commit_message>
Ajustes ao template de Resultado de Teste
</commit_message>
<xml_diff>
--- a/Artefatos de Documentação/Processo Genérico/6-Verificacao e Validacao/Templates/Resultados de Teste.docx
+++ b/Artefatos de Documentação/Processo Genérico/6-Verificacao e Validacao/Templates/Resultados de Teste.docx
@@ -933,22 +933,6 @@
     </w:p>
     <w:p>
       <w:pPr>
-        <w:tabs>
-          <w:tab w:val="center" w:pos="4419"/>
-          <w:tab w:val="right" w:pos="8838"/>
-        </w:tabs>
-      </w:pPr>
-    </w:p>
-    <w:p>
-      <w:pPr>
-        <w:tabs>
-          <w:tab w:val="center" w:pos="4419"/>
-          <w:tab w:val="right" w:pos="8838"/>
-        </w:tabs>
-      </w:pPr>
-    </w:p>
-    <w:p>
-      <w:pPr>
         <w:pStyle w:val="Ttulo1"/>
         <w:jc w:val="both"/>
         <w:rPr>
@@ -973,6 +957,7 @@
         <w:rPr>
           <w:b/>
         </w:rPr>
+        <w:lastRenderedPageBreak/>
         <w:t>1. Introdução</w:t>
       </w:r>
     </w:p>
@@ -1471,7 +1456,23 @@
           <w:sz w:val="22"/>
           <w:szCs w:val="22"/>
         </w:rPr>
-        <w:t>Para cada item de teste, fornecer referências aos seguintes documentos caso existam: Plano de Teste, Teste Design, Casos de Teste, etc.</w:t>
+        <w:t xml:space="preserve">Para cada item de teste, fornecer referências aos seguintes documentos caso existam: Plano de Teste, </w:t>
+      </w:r>
+      <w:r>
+        <w:rPr>
+          <w:color w:val="00B050"/>
+          <w:sz w:val="22"/>
+          <w:szCs w:val="22"/>
+        </w:rPr>
+        <w:t>Design de Teste</w:t>
+      </w:r>
+      <w:r>
+        <w:rPr>
+          <w:color w:val="00B050"/>
+          <w:sz w:val="22"/>
+          <w:szCs w:val="22"/>
+        </w:rPr>
+        <w:t>, Casos de Teste, etc.</w:t>
       </w:r>
       <w:r>
         <w:rPr>
@@ -1559,25 +1560,34 @@
           <w:sz w:val="22"/>
           <w:szCs w:val="22"/>
         </w:rPr>
-        <w:t>teste divididas por a</w:t>
-      </w:r>
-      <w:r>
-        <w:rPr>
-          <w:color w:val="00B050"/>
-          <w:sz w:val="22"/>
-          <w:szCs w:val="22"/>
-        </w:rPr>
-        <w:t>tividade</w:t>
-      </w:r>
-      <w:r>
-        <w:rPr>
-          <w:color w:val="00B050"/>
-          <w:sz w:val="22"/>
-          <w:szCs w:val="22"/>
-        </w:rPr>
-        <w:t>. &gt;</w:t>
-      </w:r>
-    </w:p>
+        <w:t>descobrimento de anomalias</w:t>
+      </w:r>
+      <w:r>
+        <w:rPr>
+          <w:color w:val="00B050"/>
+          <w:sz w:val="22"/>
+          <w:szCs w:val="22"/>
+        </w:rPr>
+        <w:t xml:space="preserve"> divididas por a</w:t>
+      </w:r>
+      <w:r>
+        <w:rPr>
+          <w:color w:val="00B050"/>
+          <w:sz w:val="22"/>
+          <w:szCs w:val="22"/>
+        </w:rPr>
+        <w:t>tividade. O total de anomalias por tipo também é dado na última linha da tabela.</w:t>
+      </w:r>
+      <w:r>
+        <w:rPr>
+          <w:color w:val="00B050"/>
+          <w:sz w:val="22"/>
+          <w:szCs w:val="22"/>
+        </w:rPr>
+        <w:t xml:space="preserve"> &gt;</w:t>
+      </w:r>
+    </w:p>
+    <w:p/>
     <w:p/>
     <w:tbl>
       <w:tblPr>
@@ -1600,6 +1610,12 @@
         <w:tc>
           <w:tcPr>
             <w:tcW w:w="2547" w:type="dxa"/>
+            <w:tcBorders>
+              <w:top w:val="nil"/>
+              <w:left w:val="nil"/>
+              <w:bottom w:val="single" w:sz="4" w:space="0" w:color="auto"/>
+              <w:right w:val="single" w:sz="4" w:space="0" w:color="auto"/>
+            </w:tcBorders>
           </w:tcPr>
           <w:p>
             <w:pPr>
@@ -1615,6 +1631,9 @@
         <w:tc>
           <w:tcPr>
             <w:tcW w:w="1693" w:type="dxa"/>
+            <w:tcBorders>
+              <w:left w:val="single" w:sz="4" w:space="0" w:color="auto"/>
+            </w:tcBorders>
           </w:tcPr>
           <w:p>
             <w:pPr>
@@ -1728,6 +1747,9 @@
         <w:tc>
           <w:tcPr>
             <w:tcW w:w="2547" w:type="dxa"/>
+            <w:tcBorders>
+              <w:top w:val="single" w:sz="4" w:space="0" w:color="auto"/>
+            </w:tcBorders>
           </w:tcPr>
           <w:p>
             <w:pPr>
@@ -2214,8 +2236,182 @@
           </w:p>
         </w:tc>
       </w:tr>
+      <w:tr>
+        <w:trPr>
+          <w:jc w:val="center"/>
+        </w:trPr>
+        <w:tc>
+          <w:tcPr>
+            <w:tcW w:w="2547" w:type="dxa"/>
+          </w:tcPr>
+          <w:p>
+            <w:pPr>
+              <w:jc w:val="center"/>
+              <w:rPr>
+                <w:b/>
+                <w:color w:val="000000" w:themeColor="text1"/>
+                <w:sz w:val="22"/>
+                <w:szCs w:val="22"/>
+              </w:rPr>
+            </w:pPr>
+            <w:r>
+              <w:rPr>
+                <w:b/>
+                <w:color w:val="000000" w:themeColor="text1"/>
+                <w:sz w:val="22"/>
+                <w:szCs w:val="22"/>
+              </w:rPr>
+              <w:t>Total de Anomalias</w:t>
+            </w:r>
+          </w:p>
+        </w:tc>
+        <w:tc>
+          <w:tcPr>
+            <w:tcW w:w="1693" w:type="dxa"/>
+          </w:tcPr>
+          <w:p>
+            <w:pPr>
+              <w:jc w:val="center"/>
+              <w:rPr>
+                <w:color w:val="00B050"/>
+                <w:sz w:val="22"/>
+                <w:szCs w:val="22"/>
+              </w:rPr>
+            </w:pPr>
+            <w:r>
+              <w:rPr>
+                <w:color w:val="00B050"/>
+                <w:sz w:val="22"/>
+                <w:szCs w:val="22"/>
+              </w:rPr>
+              <w:t>&lt;Soma&gt;</w:t>
+            </w:r>
+          </w:p>
+        </w:tc>
+        <w:tc>
+          <w:tcPr>
+            <w:tcW w:w="1818" w:type="dxa"/>
+          </w:tcPr>
+          <w:p>
+            <w:pPr>
+              <w:jc w:val="center"/>
+              <w:rPr>
+                <w:color w:val="00B050"/>
+                <w:sz w:val="22"/>
+                <w:szCs w:val="22"/>
+              </w:rPr>
+            </w:pPr>
+            <w:r>
+              <w:rPr>
+                <w:color w:val="00B050"/>
+                <w:sz w:val="22"/>
+                <w:szCs w:val="22"/>
+              </w:rPr>
+              <w:t>&lt;Soma&gt;</w:t>
+            </w:r>
+          </w:p>
+        </w:tc>
+        <w:tc>
+          <w:tcPr>
+            <w:tcW w:w="1479" w:type="dxa"/>
+          </w:tcPr>
+          <w:p>
+            <w:pPr>
+              <w:jc w:val="center"/>
+              <w:rPr>
+                <w:color w:val="00B050"/>
+                <w:sz w:val="22"/>
+                <w:szCs w:val="22"/>
+              </w:rPr>
+            </w:pPr>
+            <w:r>
+              <w:rPr>
+                <w:color w:val="00B050"/>
+                <w:sz w:val="22"/>
+                <w:szCs w:val="22"/>
+              </w:rPr>
+              <w:t>&lt;Soma&gt;</w:t>
+            </w:r>
+          </w:p>
+        </w:tc>
+        <w:tc>
+          <w:tcPr>
+            <w:tcW w:w="1479" w:type="dxa"/>
+          </w:tcPr>
+          <w:p>
+            <w:pPr>
+              <w:keepNext/>
+              <w:jc w:val="center"/>
+              <w:rPr>
+                <w:color w:val="00B050"/>
+                <w:sz w:val="22"/>
+                <w:szCs w:val="22"/>
+              </w:rPr>
+            </w:pPr>
+            <w:r>
+              <w:rPr>
+                <w:color w:val="00B050"/>
+                <w:sz w:val="22"/>
+                <w:szCs w:val="22"/>
+              </w:rPr>
+              <w:t>&lt;Soma&gt;</w:t>
+            </w:r>
+          </w:p>
+        </w:tc>
+      </w:tr>
     </w:tbl>
-    <w:p/>
+    <w:p>
+      <w:pPr>
+        <w:pStyle w:val="Legenda"/>
+        <w:jc w:val="center"/>
+        <w:rPr>
+          <w:color w:val="000000" w:themeColor="text1"/>
+        </w:rPr>
+      </w:pPr>
+      <w:r>
+        <w:rPr>
+          <w:color w:val="000000" w:themeColor="text1"/>
+        </w:rPr>
+        <w:t xml:space="preserve">Tabela </w:t>
+      </w:r>
+      <w:r>
+        <w:rPr>
+          <w:color w:val="000000" w:themeColor="text1"/>
+        </w:rPr>
+        <w:fldChar w:fldCharType="begin"/>
+      </w:r>
+      <w:r>
+        <w:rPr>
+          <w:color w:val="000000" w:themeColor="text1"/>
+        </w:rPr>
+        <w:instrText xml:space="preserve"> SEQ Tabela \* ARABIC </w:instrText>
+      </w:r>
+      <w:r>
+        <w:rPr>
+          <w:color w:val="000000" w:themeColor="text1"/>
+        </w:rPr>
+        <w:fldChar w:fldCharType="separate"/>
+      </w:r>
+      <w:r>
+        <w:rPr>
+          <w:noProof/>
+          <w:color w:val="000000" w:themeColor="text1"/>
+        </w:rPr>
+        <w:t>1</w:t>
+      </w:r>
+      <w:r>
+        <w:rPr>
+          <w:color w:val="000000" w:themeColor="text1"/>
+        </w:rPr>
+        <w:fldChar w:fldCharType="end"/>
+      </w:r>
+      <w:r>
+        <w:rPr>
+          <w:color w:val="000000" w:themeColor="text1"/>
+        </w:rPr>
+        <w:t xml:space="preserve"> - Anomalias Descobertas por Atividade</w:t>
+      </w:r>
+    </w:p>
     <w:p>
       <w:pPr>
         <w:pStyle w:val="Ttulo2"/>
@@ -2230,7 +2426,7 @@
           <w:sz w:val="32"/>
           <w:szCs w:val="32"/>
         </w:rPr>
-        <w:t>2.2</w:t>
+        <w:t>2.1</w:t>
       </w:r>
       <w:r>
         <w:rPr>
@@ -2258,6 +2454,11 @@
     <w:p>
       <w:pPr>
         <w:ind w:left="708" w:firstLine="708"/>
+        <w:rPr>
+          <w:color w:val="00B050"/>
+          <w:sz w:val="22"/>
+          <w:szCs w:val="22"/>
+        </w:rPr>
       </w:pPr>
       <w:r>
         <w:rPr>
@@ -2283,6 +2484,11 @@
         </w:rPr>
         <w:t>. &gt;</w:t>
       </w:r>
+    </w:p>
+    <w:p>
+      <w:pPr>
+        <w:ind w:left="708" w:firstLine="708"/>
+      </w:pPr>
     </w:p>
     <w:tbl>
       <w:tblPr>
@@ -2531,6 +2737,7 @@
           </w:tcPr>
           <w:p>
             <w:pPr>
+              <w:keepNext/>
               <w:jc w:val="center"/>
               <w:rPr>
                 <w:sz w:val="22"/>
@@ -2549,369 +2756,57 @@
         </w:tc>
       </w:tr>
     </w:tbl>
-    <w:p/>
-    <w:p>
-      <w:pPr>
-        <w:pStyle w:val="Ttulo2"/>
-        <w:ind w:firstLine="708"/>
-        <w:jc w:val="both"/>
+    <w:p>
+      <w:pPr>
+        <w:pStyle w:val="Legenda"/>
+        <w:jc w:val="center"/>
         <w:rPr>
           <w:color w:val="000000" w:themeColor="text1"/>
-          <w:sz w:val="32"/>
-          <w:szCs w:val="32"/>
         </w:rPr>
       </w:pPr>
       <w:r>
         <w:rPr>
           <w:color w:val="000000" w:themeColor="text1"/>
-          <w:sz w:val="32"/>
-          <w:szCs w:val="32"/>
+        </w:rPr>
+        <w:t xml:space="preserve">Tabela </w:t>
+      </w:r>
+      <w:r>
+        <w:rPr>
+          <w:color w:val="000000" w:themeColor="text1"/>
+        </w:rPr>
+        <w:fldChar w:fldCharType="begin"/>
+      </w:r>
+      <w:r>
+        <w:rPr>
+          <w:color w:val="000000" w:themeColor="text1"/>
+        </w:rPr>
+        <w:instrText xml:space="preserve"> SEQ Tabela \* ARABIC </w:instrText>
+      </w:r>
+      <w:r>
+        <w:rPr>
+          <w:color w:val="000000" w:themeColor="text1"/>
+        </w:rPr>
+        <w:fldChar w:fldCharType="separate"/>
+      </w:r>
+      <w:r>
+        <w:rPr>
+          <w:noProof/>
+          <w:color w:val="000000" w:themeColor="text1"/>
         </w:rPr>
         <w:t>2</w:t>
       </w:r>
       <w:r>
         <w:rPr>
           <w:color w:val="000000" w:themeColor="text1"/>
-          <w:sz w:val="32"/>
-          <w:szCs w:val="32"/>
-        </w:rPr>
-        <w:t>.</w:t>
+        </w:rPr>
+        <w:fldChar w:fldCharType="end"/>
       </w:r>
       <w:r>
         <w:rPr>
           <w:color w:val="000000" w:themeColor="text1"/>
-          <w:sz w:val="32"/>
-          <w:szCs w:val="32"/>
-        </w:rPr>
-        <w:t>1</w:t>
-      </w:r>
-      <w:r>
-        <w:rPr>
-          <w:color w:val="000000" w:themeColor="text1"/>
-          <w:sz w:val="32"/>
-          <w:szCs w:val="32"/>
-        </w:rPr>
-        <w:t xml:space="preserve"> Sumário de Anomalias</w:t>
-      </w:r>
-    </w:p>
-    <w:p/>
-    <w:p>
-      <w:pPr>
-        <w:ind w:left="708" w:firstLine="708"/>
-        <w:rPr>
-          <w:color w:val="00B050"/>
-          <w:sz w:val="22"/>
-          <w:szCs w:val="22"/>
-        </w:rPr>
-      </w:pPr>
-      <w:r>
-        <w:rPr>
-          <w:color w:val="00B050"/>
-          <w:sz w:val="22"/>
-          <w:szCs w:val="22"/>
-        </w:rPr>
-        <w:t xml:space="preserve">&lt;. </w:t>
-      </w:r>
-      <w:r>
-        <w:rPr>
-          <w:color w:val="00B050"/>
-          <w:sz w:val="22"/>
-          <w:szCs w:val="22"/>
-        </w:rPr>
-        <w:t xml:space="preserve">Esta tabela prevê </w:t>
-      </w:r>
-      <w:r>
-        <w:rPr>
-          <w:color w:val="00B050"/>
-          <w:sz w:val="22"/>
-          <w:szCs w:val="22"/>
-        </w:rPr>
-        <w:t>a</w:t>
-      </w:r>
-      <w:r>
-        <w:rPr>
-          <w:color w:val="00B050"/>
-          <w:sz w:val="22"/>
-          <w:szCs w:val="22"/>
-        </w:rPr>
-        <w:t xml:space="preserve"> quantia</w:t>
-      </w:r>
-      <w:r>
-        <w:rPr>
-          <w:color w:val="00B050"/>
-          <w:sz w:val="22"/>
-          <w:szCs w:val="22"/>
-        </w:rPr>
-        <w:t xml:space="preserve"> de anomalias observadas pelos procedimentos de teste divididas quanto à natureza</w:t>
-      </w:r>
-      <w:bookmarkStart w:id="15" w:name="_GoBack"/>
-      <w:bookmarkEnd w:id="15"/>
-      <w:r>
-        <w:rPr>
-          <w:color w:val="00B050"/>
-          <w:sz w:val="22"/>
-          <w:szCs w:val="22"/>
-        </w:rPr>
-        <w:t>. &gt;</w:t>
-      </w:r>
-    </w:p>
-    <w:p/>
-    <w:tbl>
-      <w:tblPr>
-        <w:tblStyle w:val="Tabelacomgrade"/>
-        <w:tblW w:w="0" w:type="auto"/>
-        <w:jc w:val="right"/>
-        <w:tblLook w:val="04A0" w:firstRow="1" w:lastRow="0" w:firstColumn="1" w:lastColumn="0" w:noHBand="0" w:noVBand="1"/>
-      </w:tblPr>
-      <w:tblGrid>
-        <w:gridCol w:w="2405"/>
-        <w:gridCol w:w="2415"/>
-        <w:gridCol w:w="1843"/>
-        <w:gridCol w:w="1654"/>
-      </w:tblGrid>
-      <w:tr>
-        <w:trPr>
-          <w:jc w:val="right"/>
-        </w:trPr>
-        <w:tc>
-          <w:tcPr>
-            <w:tcW w:w="2405" w:type="dxa"/>
-          </w:tcPr>
-          <w:p>
-            <w:pPr>
-              <w:jc w:val="center"/>
-              <w:rPr>
-                <w:b/>
-                <w:sz w:val="24"/>
-                <w:szCs w:val="24"/>
-              </w:rPr>
-            </w:pPr>
-            <w:r>
-              <w:rPr>
-                <w:b/>
-                <w:sz w:val="24"/>
-                <w:szCs w:val="24"/>
-              </w:rPr>
-              <w:t xml:space="preserve">Total de </w:t>
-            </w:r>
-            <w:r>
-              <w:rPr>
-                <w:b/>
-                <w:sz w:val="24"/>
-                <w:szCs w:val="24"/>
-              </w:rPr>
-              <w:t>Anomalia</w:t>
-            </w:r>
-            <w:r>
-              <w:rPr>
-                <w:b/>
-                <w:sz w:val="24"/>
-                <w:szCs w:val="24"/>
-              </w:rPr>
-              <w:t>s de Requisitos</w:t>
-            </w:r>
-          </w:p>
-        </w:tc>
-        <w:tc>
-          <w:tcPr>
-            <w:tcW w:w="2415" w:type="dxa"/>
-          </w:tcPr>
-          <w:p>
-            <w:pPr>
-              <w:jc w:val="center"/>
-              <w:rPr>
-                <w:b/>
-                <w:sz w:val="24"/>
-                <w:szCs w:val="24"/>
-              </w:rPr>
-            </w:pPr>
-            <w:r>
-              <w:rPr>
-                <w:b/>
-                <w:sz w:val="24"/>
-                <w:szCs w:val="24"/>
-              </w:rPr>
-              <w:t xml:space="preserve">Total de </w:t>
-            </w:r>
-            <w:r>
-              <w:rPr>
-                <w:b/>
-                <w:sz w:val="24"/>
-                <w:szCs w:val="24"/>
-              </w:rPr>
-              <w:t>Anomalia</w:t>
-            </w:r>
-            <w:r>
-              <w:rPr>
-                <w:b/>
-                <w:sz w:val="24"/>
-                <w:szCs w:val="24"/>
-              </w:rPr>
-              <w:t>s de Especificações Arquiteturais</w:t>
-            </w:r>
-          </w:p>
-        </w:tc>
-        <w:tc>
-          <w:tcPr>
-            <w:tcW w:w="1843" w:type="dxa"/>
-          </w:tcPr>
-          <w:p>
-            <w:pPr>
-              <w:jc w:val="center"/>
-              <w:rPr>
-                <w:b/>
-                <w:sz w:val="24"/>
-                <w:szCs w:val="24"/>
-              </w:rPr>
-            </w:pPr>
-            <w:r>
-              <w:rPr>
-                <w:b/>
-                <w:sz w:val="24"/>
-                <w:szCs w:val="24"/>
-              </w:rPr>
-              <w:t xml:space="preserve">Total de </w:t>
-            </w:r>
-            <w:r>
-              <w:rPr>
-                <w:b/>
-                <w:sz w:val="24"/>
-                <w:szCs w:val="24"/>
-              </w:rPr>
-              <w:t>Anomalia</w:t>
-            </w:r>
-            <w:r>
-              <w:rPr>
-                <w:b/>
-                <w:sz w:val="24"/>
-                <w:szCs w:val="24"/>
-              </w:rPr>
-              <w:t>s de Código</w:t>
-            </w:r>
-          </w:p>
-        </w:tc>
-        <w:tc>
-          <w:tcPr>
-            <w:tcW w:w="1654" w:type="dxa"/>
-          </w:tcPr>
-          <w:p>
-            <w:pPr>
-              <w:jc w:val="center"/>
-              <w:rPr>
-                <w:b/>
-                <w:sz w:val="24"/>
-                <w:szCs w:val="24"/>
-              </w:rPr>
-            </w:pPr>
-            <w:r>
-              <w:rPr>
-                <w:b/>
-                <w:sz w:val="24"/>
-                <w:szCs w:val="24"/>
-              </w:rPr>
-              <w:t>Total de Anomalias de Teste</w:t>
-            </w:r>
-          </w:p>
-        </w:tc>
-      </w:tr>
-      <w:tr>
-        <w:trPr>
-          <w:jc w:val="right"/>
-        </w:trPr>
-        <w:tc>
-          <w:tcPr>
-            <w:tcW w:w="2405" w:type="dxa"/>
-          </w:tcPr>
-          <w:p>
-            <w:pPr>
-              <w:jc w:val="center"/>
-              <w:rPr>
-                <w:sz w:val="22"/>
-                <w:szCs w:val="22"/>
-              </w:rPr>
-            </w:pPr>
-            <w:r>
-              <w:rPr>
-                <w:color w:val="00B050"/>
-                <w:sz w:val="22"/>
-                <w:szCs w:val="22"/>
-              </w:rPr>
-              <w:t>&lt;Quantidade&gt;</w:t>
-            </w:r>
-          </w:p>
-        </w:tc>
-        <w:tc>
-          <w:tcPr>
-            <w:tcW w:w="2415" w:type="dxa"/>
-          </w:tcPr>
-          <w:p>
-            <w:pPr>
-              <w:jc w:val="center"/>
-              <w:rPr>
-                <w:sz w:val="22"/>
-                <w:szCs w:val="22"/>
-              </w:rPr>
-            </w:pPr>
-            <w:r>
-              <w:rPr>
-                <w:color w:val="00B050"/>
-                <w:sz w:val="22"/>
-                <w:szCs w:val="22"/>
-              </w:rPr>
-              <w:t>&lt;Quantidade&gt;</w:t>
-            </w:r>
-          </w:p>
-        </w:tc>
-        <w:tc>
-          <w:tcPr>
-            <w:tcW w:w="1843" w:type="dxa"/>
-          </w:tcPr>
-          <w:p>
-            <w:pPr>
-              <w:jc w:val="center"/>
-              <w:rPr>
-                <w:sz w:val="22"/>
-                <w:szCs w:val="22"/>
-              </w:rPr>
-            </w:pPr>
-            <w:r>
-              <w:rPr>
-                <w:color w:val="00B050"/>
-                <w:sz w:val="22"/>
-                <w:szCs w:val="22"/>
-              </w:rPr>
-              <w:t>&lt;Quantidade&gt;</w:t>
-            </w:r>
-          </w:p>
-        </w:tc>
-        <w:tc>
-          <w:tcPr>
-            <w:tcW w:w="1654" w:type="dxa"/>
-          </w:tcPr>
-          <w:p>
-            <w:pPr>
-              <w:jc w:val="center"/>
-              <w:rPr>
-                <w:sz w:val="22"/>
-                <w:szCs w:val="22"/>
-              </w:rPr>
-            </w:pPr>
-            <w:r>
-              <w:rPr>
-                <w:color w:val="00B050"/>
-                <w:sz w:val="22"/>
-                <w:szCs w:val="22"/>
-              </w:rPr>
-              <w:t>&lt;Quantidade&gt;</w:t>
-            </w:r>
-          </w:p>
-        </w:tc>
-      </w:tr>
-    </w:tbl>
-    <w:p>
-      <w:pPr>
-        <w:jc w:val="both"/>
-      </w:pPr>
+        </w:rPr>
+        <w:t xml:space="preserve"> - Representações Quantitativas de Teste</w:t>
+      </w:r>
     </w:p>
     <w:p>
       <w:pPr>
@@ -3089,6 +2984,9 @@
         <w:tc>
           <w:tcPr>
             <w:tcW w:w="2254" w:type="dxa"/>
+            <w:tcBorders>
+              <w:bottom w:val="single" w:sz="4" w:space="0" w:color="auto"/>
+            </w:tcBorders>
             <w:vAlign w:val="center"/>
           </w:tcPr>
           <w:p>
@@ -3350,38 +3248,25 @@
         <w:rPr>
           <w:color w:val="auto"/>
         </w:rPr>
-        <w:fldChar w:fldCharType="begin"/>
+        <w:t>3 - Visão Geral dos R</w:t>
       </w:r>
       <w:r>
         <w:rPr>
           <w:color w:val="auto"/>
         </w:rPr>
-        <w:instrText xml:space="preserve"> SEQ Tabela \* ARABIC </w:instrText>
+        <w:t xml:space="preserve">esultados de </w:t>
       </w:r>
       <w:r>
         <w:rPr>
           <w:color w:val="auto"/>
         </w:rPr>
-        <w:fldChar w:fldCharType="separate"/>
-      </w:r>
-      <w:r>
-        <w:rPr>
-          <w:noProof/>
+        <w:t>T</w:t>
+      </w:r>
+      <w:r>
+        <w:rPr>
           <w:color w:val="auto"/>
         </w:rPr>
-        <w:t>1</w:t>
-      </w:r>
-      <w:r>
-        <w:rPr>
-          <w:color w:val="auto"/>
-        </w:rPr>
-        <w:fldChar w:fldCharType="end"/>
-      </w:r>
-      <w:r>
-        <w:rPr>
-          <w:color w:val="auto"/>
-        </w:rPr>
-        <w:t xml:space="preserve"> - Visão Geral dos resultados de teste</w:t>
+        <w:t>este</w:t>
       </w:r>
     </w:p>
     <w:p>
@@ -3696,32 +3581,7 @@
         <w:rPr>
           <w:color w:val="auto"/>
         </w:rPr>
-        <w:fldChar w:fldCharType="begin"/>
-      </w:r>
-      <w:r>
-        <w:rPr>
-          <w:color w:val="auto"/>
-        </w:rPr>
-        <w:instrText xml:space="preserve"> SEQ Tabela \* ARABIC </w:instrText>
-      </w:r>
-      <w:r>
-        <w:rPr>
-          <w:color w:val="auto"/>
-        </w:rPr>
-        <w:fldChar w:fldCharType="separate"/>
-      </w:r>
-      <w:r>
-        <w:rPr>
-          <w:noProof/>
-          <w:color w:val="auto"/>
-        </w:rPr>
-        <w:t>2</w:t>
-      </w:r>
-      <w:r>
-        <w:rPr>
-          <w:color w:val="auto"/>
-        </w:rPr>
-        <w:fldChar w:fldCharType="end"/>
+        <w:t>4</w:t>
       </w:r>
       <w:r>
         <w:rPr>
@@ -3752,7 +3612,6 @@
           <w:sz w:val="28"/>
           <w:szCs w:val="28"/>
         </w:rPr>
-        <w:lastRenderedPageBreak/>
         <w:t>3</w:t>
       </w:r>
       <w:r>
@@ -3965,11 +3824,14 @@
           <w:szCs w:val="32"/>
         </w:rPr>
       </w:pPr>
+      <w:bookmarkStart w:id="15" w:name="_GoBack"/>
+      <w:bookmarkEnd w:id="15"/>
       <w:r>
         <w:rPr>
           <w:sz w:val="32"/>
           <w:szCs w:val="32"/>
         </w:rPr>
+        <w:lastRenderedPageBreak/>
         <w:t>3</w:t>
       </w:r>
       <w:r>
@@ -5243,7 +5105,7 @@
 </file>
 
 <file path=customXml/itemProps1.xml><?xml version="1.0" encoding="utf-8"?>
-<ds:datastoreItem xmlns:ds="http://schemas.openxmlformats.org/officeDocument/2006/customXml" ds:itemID="{C9502FEA-2D44-4BAB-A9DE-5825BD5623DD}">
+<ds:datastoreItem xmlns:ds="http://schemas.openxmlformats.org/officeDocument/2006/customXml" ds:itemID="{96606561-50CD-4EB8-AC7C-B0831DC649C8}">
   <ds:schemaRefs>
     <ds:schemaRef ds:uri="http://schemas.openxmlformats.org/officeDocument/2006/bibliography"/>
   </ds:schemaRefs>

</xml_diff>

<commit_message>
Atualizando as atividades do Processo de V&V
Foram adicionadas atividades de V&V e algumas mudanças no documento em
geral
</commit_message>
<xml_diff>
--- a/Artefatos de Documentação/Processo Genérico/6-Verificacao e Validacao/Templates/Resultados de Teste.docx
+++ b/Artefatos de Documentação/Processo Genérico/6-Verificacao e Validacao/Templates/Resultados de Teste.docx
@@ -251,12 +251,6 @@
         <w:spacing w:before="60" w:after="60"/>
         <w:jc w:val="center"/>
       </w:pPr>
-    </w:p>
-    <w:p>
-      <w:pPr>
-        <w:spacing w:before="60" w:after="60"/>
-        <w:jc w:val="center"/>
-      </w:pPr>
       <w:r>
         <w:rPr>
           <w:rFonts w:eastAsia="Arial"/>
@@ -299,9 +293,10 @@
           <w:color w:val="00B050"/>
           <w:sz w:val="24"/>
         </w:rPr>
-        <w:lastRenderedPageBreak/>
         <w:t>Igor Moura Brandão</w:t>
       </w:r>
+      <w:bookmarkStart w:id="0" w:name="_GoBack"/>
+      <w:bookmarkEnd w:id="0"/>
     </w:p>
     <w:p/>
     <w:p/>
@@ -910,54 +905,31 @@
     </w:p>
     <w:p>
       <w:pPr>
-        <w:tabs>
-          <w:tab w:val="center" w:pos="4419"/>
-          <w:tab w:val="right" w:pos="8838"/>
-        </w:tabs>
-      </w:pPr>
-    </w:p>
-    <w:p>
-      <w:pPr>
-        <w:tabs>
-          <w:tab w:val="center" w:pos="4419"/>
-          <w:tab w:val="right" w:pos="8838"/>
-        </w:tabs>
-      </w:pPr>
-    </w:p>
-    <w:p>
-      <w:pPr>
-        <w:tabs>
-          <w:tab w:val="center" w:pos="4419"/>
-          <w:tab w:val="right" w:pos="8838"/>
-        </w:tabs>
-      </w:pPr>
-    </w:p>
-    <w:p>
-      <w:pPr>
         <w:pStyle w:val="Ttulo1"/>
         <w:jc w:val="both"/>
         <w:rPr>
           <w:b/>
         </w:rPr>
       </w:pPr>
-      <w:bookmarkStart w:id="0" w:name="h.s4iqsedt7fe7" w:colFirst="0" w:colLast="0"/>
-      <w:bookmarkStart w:id="1" w:name="h.i0wneystaz5d" w:colFirst="0" w:colLast="0"/>
-      <w:bookmarkStart w:id="2" w:name="h.sg9f8k23pq1v" w:colFirst="0" w:colLast="0"/>
-      <w:bookmarkStart w:id="3" w:name="h.hhtd8oamg935" w:colFirst="0" w:colLast="0"/>
-      <w:bookmarkStart w:id="4" w:name="h.vesq0xf7caxn" w:colFirst="0" w:colLast="0"/>
-      <w:bookmarkStart w:id="5" w:name="h.aa53q8lpr6ps" w:colFirst="0" w:colLast="0"/>
-      <w:bookmarkStart w:id="6" w:name="h.yw0uyjhxqc5u" w:colFirst="0" w:colLast="0"/>
-      <w:bookmarkEnd w:id="0"/>
+      <w:bookmarkStart w:id="1" w:name="h.s4iqsedt7fe7" w:colFirst="0" w:colLast="0"/>
+      <w:bookmarkStart w:id="2" w:name="h.i0wneystaz5d" w:colFirst="0" w:colLast="0"/>
+      <w:bookmarkStart w:id="3" w:name="h.sg9f8k23pq1v" w:colFirst="0" w:colLast="0"/>
+      <w:bookmarkStart w:id="4" w:name="h.hhtd8oamg935" w:colFirst="0" w:colLast="0"/>
+      <w:bookmarkStart w:id="5" w:name="h.vesq0xf7caxn" w:colFirst="0" w:colLast="0"/>
+      <w:bookmarkStart w:id="6" w:name="h.aa53q8lpr6ps" w:colFirst="0" w:colLast="0"/>
+      <w:bookmarkStart w:id="7" w:name="h.yw0uyjhxqc5u" w:colFirst="0" w:colLast="0"/>
       <w:bookmarkEnd w:id="1"/>
       <w:bookmarkEnd w:id="2"/>
       <w:bookmarkEnd w:id="3"/>
       <w:bookmarkEnd w:id="4"/>
       <w:bookmarkEnd w:id="5"/>
       <w:bookmarkEnd w:id="6"/>
+      <w:bookmarkEnd w:id="7"/>
       <w:r>
         <w:rPr>
           <w:b/>
         </w:rPr>
+        <w:lastRenderedPageBreak/>
         <w:t>1. Introdução</w:t>
       </w:r>
     </w:p>
@@ -1267,18 +1239,18 @@
           <w:szCs w:val="32"/>
         </w:rPr>
       </w:pPr>
-      <w:bookmarkStart w:id="7" w:name="h.xmwk6zy1tklr" w:colFirst="0" w:colLast="0"/>
-      <w:bookmarkStart w:id="8" w:name="h.jdzhmfwsby9m" w:colFirst="0" w:colLast="0"/>
-      <w:bookmarkStart w:id="9" w:name="h.qhjqilne6t7h" w:colFirst="0" w:colLast="0"/>
-      <w:bookmarkStart w:id="10" w:name="h.9pq832rdcidf" w:colFirst="0" w:colLast="0"/>
-      <w:bookmarkStart w:id="11" w:name="h.27klxp5d0tw3" w:colFirst="0" w:colLast="0"/>
-      <w:bookmarkStart w:id="12" w:name="_Toc418262288"/>
-      <w:bookmarkStart w:id="13" w:name="_Toc417991404"/>
-      <w:bookmarkEnd w:id="7"/>
+      <w:bookmarkStart w:id="8" w:name="h.xmwk6zy1tklr" w:colFirst="0" w:colLast="0"/>
+      <w:bookmarkStart w:id="9" w:name="h.jdzhmfwsby9m" w:colFirst="0" w:colLast="0"/>
+      <w:bookmarkStart w:id="10" w:name="h.qhjqilne6t7h" w:colFirst="0" w:colLast="0"/>
+      <w:bookmarkStart w:id="11" w:name="h.9pq832rdcidf" w:colFirst="0" w:colLast="0"/>
+      <w:bookmarkStart w:id="12" w:name="h.27klxp5d0tw3" w:colFirst="0" w:colLast="0"/>
+      <w:bookmarkStart w:id="13" w:name="_Toc418262288"/>
+      <w:bookmarkStart w:id="14" w:name="_Toc417991404"/>
       <w:bookmarkEnd w:id="8"/>
       <w:bookmarkEnd w:id="9"/>
       <w:bookmarkEnd w:id="10"/>
       <w:bookmarkEnd w:id="11"/>
+      <w:bookmarkEnd w:id="12"/>
       <w:r>
         <w:rPr>
           <w:sz w:val="32"/>
@@ -1307,7 +1279,7 @@
         </w:rPr>
         <w:t xml:space="preserve"> </w:t>
       </w:r>
-      <w:bookmarkEnd w:id="12"/>
+      <w:bookmarkEnd w:id="13"/>
       <w:r>
         <w:rPr>
           <w:sz w:val="32"/>
@@ -1388,7 +1360,7 @@
           <w:szCs w:val="32"/>
         </w:rPr>
       </w:pPr>
-      <w:bookmarkStart w:id="14" w:name="_Toc418262289"/>
+      <w:bookmarkStart w:id="15" w:name="_Toc418262289"/>
       <w:r>
         <w:rPr>
           <w:rFonts w:eastAsia="Arial"/>
@@ -1405,7 +1377,7 @@
         </w:rPr>
         <w:t xml:space="preserve"> </w:t>
       </w:r>
-      <w:bookmarkEnd w:id="14"/>
+      <w:bookmarkEnd w:id="15"/>
       <w:r>
         <w:rPr>
           <w:rFonts w:eastAsia="Arial"/>
@@ -2466,7 +2438,6 @@
           <w:sz w:val="22"/>
           <w:szCs w:val="22"/>
         </w:rPr>
-        <w:lastRenderedPageBreak/>
         <w:t xml:space="preserve">&lt;. </w:t>
       </w:r>
       <w:r>
@@ -2530,6 +2501,7 @@
                 <w:sz w:val="24"/>
                 <w:szCs w:val="24"/>
               </w:rPr>
+              <w:lastRenderedPageBreak/>
               <w:t>Requisitos Revisados</w:t>
             </w:r>
           </w:p>
@@ -3900,15 +3872,11 @@
         </w:rPr>
         <w:t>falhou. &gt;</w:t>
       </w:r>
-      <w:bookmarkEnd w:id="13"/>
+      <w:bookmarkEnd w:id="14"/>
     </w:p>
     <w:sectPr>
-      <w:headerReference w:type="even" r:id="rId7"/>
-      <w:headerReference w:type="default" r:id="rId8"/>
-      <w:footerReference w:type="even" r:id="rId9"/>
-      <w:footerReference w:type="default" r:id="rId10"/>
-      <w:headerReference w:type="first" r:id="rId11"/>
-      <w:footerReference w:type="first" r:id="rId12"/>
+      <w:headerReference w:type="default" r:id="rId7"/>
+      <w:footerReference w:type="default" r:id="rId8"/>
       <w:pgSz w:w="11906" w:h="16838"/>
       <w:pgMar w:top="1417" w:right="1440" w:bottom="1417" w:left="1440" w:header="720" w:footer="720" w:gutter="0"/>
       <w:pgNumType w:start="1"/>
@@ -3938,16 +3906,6 @@
 </file>
 
 <file path=word/footer1.xml><?xml version="1.0" encoding="utf-8"?>
-<w:ftr xmlns:wpc="http://schemas.microsoft.com/office/word/2010/wordprocessingCanvas" xmlns:mc="http://schemas.openxmlformats.org/markup-compatibility/2006" xmlns:o="urn:schemas-microsoft-com:office:office" xmlns:r="http://schemas.openxmlformats.org/officeDocument/2006/relationships" xmlns:m="http://schemas.openxmlformats.org/officeDocument/2006/math" xmlns:v="urn:schemas-microsoft-com:vml" xmlns:wp14="http://schemas.microsoft.com/office/word/2010/wordprocessingDrawing" xmlns:wp="http://schemas.openxmlformats.org/drawingml/2006/wordprocessingDrawing" xmlns:w10="urn:schemas-microsoft-com:office:word" xmlns:w="http://schemas.openxmlformats.org/wordprocessingml/2006/main" xmlns:w14="http://schemas.microsoft.com/office/word/2010/wordml" xmlns:w15="http://schemas.microsoft.com/office/word/2012/wordml" xmlns:wpg="http://schemas.microsoft.com/office/word/2010/wordprocessingGroup" xmlns:wpi="http://schemas.microsoft.com/office/word/2010/wordprocessingInk" xmlns:wne="http://schemas.microsoft.com/office/word/2006/wordml" xmlns:wps="http://schemas.microsoft.com/office/word/2010/wordprocessingShape" mc:Ignorable="w14 w15 wp14">
-  <w:p>
-    <w:pPr>
-      <w:pStyle w:val="Rodap"/>
-    </w:pPr>
-  </w:p>
-</w:ftr>
-</file>
-
-<file path=word/footer2.xml><?xml version="1.0" encoding="utf-8"?>
 <w:ftr xmlns:wpc="http://schemas.microsoft.com/office/word/2010/wordprocessingCanvas" xmlns:mc="http://schemas.openxmlformats.org/markup-compatibility/2006" xmlns:o="urn:schemas-microsoft-com:office:office" xmlns:r="http://schemas.openxmlformats.org/officeDocument/2006/relationships" xmlns:m="http://schemas.openxmlformats.org/officeDocument/2006/math" xmlns:v="urn:schemas-microsoft-com:vml" xmlns:wp14="http://schemas.microsoft.com/office/word/2010/wordprocessingDrawing" xmlns:wp="http://schemas.openxmlformats.org/drawingml/2006/wordprocessingDrawing" xmlns:w10="urn:schemas-microsoft-com:office:word" xmlns:w="http://schemas.openxmlformats.org/wordprocessingml/2006/main" xmlns:w14="http://schemas.microsoft.com/office/word/2010/wordml" xmlns:w15="http://schemas.microsoft.com/office/word/2012/wordml" xmlns:wpg="http://schemas.microsoft.com/office/word/2010/wordprocessingGroup" xmlns:wpi="http://schemas.microsoft.com/office/word/2010/wordprocessingInk" xmlns:wne="http://schemas.microsoft.com/office/word/2006/wordml" xmlns:wps="http://schemas.microsoft.com/office/word/2010/wordprocessingShape" mc:Ignorable="w14 w15 wp14">
   <w:p>
     <w:pPr>
@@ -4005,8 +3963,6 @@
               <w:tab w:val="left" w:pos="1485"/>
             </w:tabs>
           </w:pPr>
-          <w:bookmarkStart w:id="15" w:name="_GoBack"/>
-          <w:bookmarkEnd w:id="15"/>
         </w:p>
         <w:p>
           <w:pPr>
@@ -4027,13 +3983,19 @@
             <w:rPr>
               <w:sz w:val="16"/>
             </w:rPr>
-            <w:t>28/</w:t>
+            <w:t>06</w:t>
           </w:r>
           <w:r>
             <w:rPr>
               <w:sz w:val="16"/>
             </w:rPr>
-            <w:t>3</w:t>
+            <w:t>/</w:t>
+          </w:r>
+          <w:r>
+            <w:rPr>
+              <w:sz w:val="16"/>
+            </w:rPr>
+            <w:t>05</w:t>
           </w:r>
           <w:r>
             <w:rPr>
@@ -4052,7 +4014,13 @@
             <w:rPr>
               <w:sz w:val="16"/>
             </w:rPr>
-            <w:t>01:13:32</w:t>
+            <w:t>11</w:t>
+          </w:r>
+          <w:r>
+            <w:rPr>
+              <w:sz w:val="16"/>
+            </w:rPr>
+            <w:t>:13:32</w:t>
           </w:r>
           <w:r>
             <w:rPr>
@@ -4138,16 +4106,6 @@
 </w:ftr>
 </file>
 
-<file path=word/footer3.xml><?xml version="1.0" encoding="utf-8"?>
-<w:ftr xmlns:wpc="http://schemas.microsoft.com/office/word/2010/wordprocessingCanvas" xmlns:mc="http://schemas.openxmlformats.org/markup-compatibility/2006" xmlns:o="urn:schemas-microsoft-com:office:office" xmlns:r="http://schemas.openxmlformats.org/officeDocument/2006/relationships" xmlns:m="http://schemas.openxmlformats.org/officeDocument/2006/math" xmlns:v="urn:schemas-microsoft-com:vml" xmlns:wp14="http://schemas.microsoft.com/office/word/2010/wordprocessingDrawing" xmlns:wp="http://schemas.openxmlformats.org/drawingml/2006/wordprocessingDrawing" xmlns:w10="urn:schemas-microsoft-com:office:word" xmlns:w="http://schemas.openxmlformats.org/wordprocessingml/2006/main" xmlns:w14="http://schemas.microsoft.com/office/word/2010/wordml" xmlns:w15="http://schemas.microsoft.com/office/word/2012/wordml" xmlns:wpg="http://schemas.microsoft.com/office/word/2010/wordprocessingGroup" xmlns:wpi="http://schemas.microsoft.com/office/word/2010/wordprocessingInk" xmlns:wne="http://schemas.microsoft.com/office/word/2006/wordml" xmlns:wps="http://schemas.microsoft.com/office/word/2010/wordprocessingShape" mc:Ignorable="w14 w15 wp14">
-  <w:p>
-    <w:pPr>
-      <w:pStyle w:val="Rodap"/>
-    </w:pPr>
-  </w:p>
-</w:ftr>
-</file>
-
 <file path=word/footnotes.xml><?xml version="1.0" encoding="utf-8"?>
 <w:footnotes xmlns:wpc="http://schemas.microsoft.com/office/word/2010/wordprocessingCanvas" xmlns:mc="http://schemas.openxmlformats.org/markup-compatibility/2006" xmlns:o="urn:schemas-microsoft-com:office:office" xmlns:r="http://schemas.openxmlformats.org/officeDocument/2006/relationships" xmlns:m="http://schemas.openxmlformats.org/officeDocument/2006/math" xmlns:v="urn:schemas-microsoft-com:vml" xmlns:wp14="http://schemas.microsoft.com/office/word/2010/wordprocessingDrawing" xmlns:wp="http://schemas.openxmlformats.org/drawingml/2006/wordprocessingDrawing" xmlns:w10="urn:schemas-microsoft-com:office:word" xmlns:w="http://schemas.openxmlformats.org/wordprocessingml/2006/main" xmlns:w14="http://schemas.microsoft.com/office/word/2010/wordml" xmlns:w15="http://schemas.microsoft.com/office/word/2012/wordml" xmlns:wpg="http://schemas.microsoft.com/office/word/2010/wordprocessingGroup" xmlns:wpi="http://schemas.microsoft.com/office/word/2010/wordprocessingInk" xmlns:wne="http://schemas.microsoft.com/office/word/2006/wordml" xmlns:wps="http://schemas.microsoft.com/office/word/2010/wordprocessingShape" mc:Ignorable="w14 w15 wp14">
   <w:footnote w:type="separator" w:id="-1">
@@ -4171,27 +4129,7 @@
 <w:hdr xmlns:wpc="http://schemas.microsoft.com/office/word/2010/wordprocessingCanvas" xmlns:mc="http://schemas.openxmlformats.org/markup-compatibility/2006" xmlns:o="urn:schemas-microsoft-com:office:office" xmlns:r="http://schemas.openxmlformats.org/officeDocument/2006/relationships" xmlns:m="http://schemas.openxmlformats.org/officeDocument/2006/math" xmlns:v="urn:schemas-microsoft-com:vml" xmlns:wp14="http://schemas.microsoft.com/office/word/2010/wordprocessingDrawing" xmlns:wp="http://schemas.openxmlformats.org/drawingml/2006/wordprocessingDrawing" xmlns:w10="urn:schemas-microsoft-com:office:word" xmlns:w="http://schemas.openxmlformats.org/wordprocessingml/2006/main" xmlns:w14="http://schemas.microsoft.com/office/word/2010/wordml" xmlns:w15="http://schemas.microsoft.com/office/word/2012/wordml" xmlns:wpg="http://schemas.microsoft.com/office/word/2010/wordprocessingGroup" xmlns:wpi="http://schemas.microsoft.com/office/word/2010/wordprocessingInk" xmlns:wne="http://schemas.microsoft.com/office/word/2006/wordml" xmlns:wps="http://schemas.microsoft.com/office/word/2010/wordprocessingShape" mc:Ignorable="w14 w15 wp14">
   <w:p>
     <w:pPr>
-      <w:pStyle w:val="Cabealho"/>
-    </w:pPr>
-  </w:p>
-</w:hdr>
-</file>
-
-<file path=word/header2.xml><?xml version="1.0" encoding="utf-8"?>
-<w:hdr xmlns:wpc="http://schemas.microsoft.com/office/word/2010/wordprocessingCanvas" xmlns:mc="http://schemas.openxmlformats.org/markup-compatibility/2006" xmlns:o="urn:schemas-microsoft-com:office:office" xmlns:r="http://schemas.openxmlformats.org/officeDocument/2006/relationships" xmlns:m="http://schemas.openxmlformats.org/officeDocument/2006/math" xmlns:v="urn:schemas-microsoft-com:vml" xmlns:wp14="http://schemas.microsoft.com/office/word/2010/wordprocessingDrawing" xmlns:wp="http://schemas.openxmlformats.org/drawingml/2006/wordprocessingDrawing" xmlns:w10="urn:schemas-microsoft-com:office:word" xmlns:w="http://schemas.openxmlformats.org/wordprocessingml/2006/main" xmlns:w14="http://schemas.microsoft.com/office/word/2010/wordml" xmlns:w15="http://schemas.microsoft.com/office/word/2012/wordml" xmlns:wpg="http://schemas.microsoft.com/office/word/2010/wordprocessingGroup" xmlns:wpi="http://schemas.microsoft.com/office/word/2010/wordprocessingInk" xmlns:wne="http://schemas.microsoft.com/office/word/2006/wordml" xmlns:wps="http://schemas.microsoft.com/office/word/2010/wordprocessingShape" mc:Ignorable="w14 w15 wp14">
-  <w:p>
-    <w:pPr>
       <w:spacing w:before="648"/>
-    </w:pPr>
-  </w:p>
-</w:hdr>
-</file>
-
-<file path=word/header3.xml><?xml version="1.0" encoding="utf-8"?>
-<w:hdr xmlns:wpc="http://schemas.microsoft.com/office/word/2010/wordprocessingCanvas" xmlns:mc="http://schemas.openxmlformats.org/markup-compatibility/2006" xmlns:o="urn:schemas-microsoft-com:office:office" xmlns:r="http://schemas.openxmlformats.org/officeDocument/2006/relationships" xmlns:m="http://schemas.openxmlformats.org/officeDocument/2006/math" xmlns:v="urn:schemas-microsoft-com:vml" xmlns:wp14="http://schemas.microsoft.com/office/word/2010/wordprocessingDrawing" xmlns:wp="http://schemas.openxmlformats.org/drawingml/2006/wordprocessingDrawing" xmlns:w10="urn:schemas-microsoft-com:office:word" xmlns:w="http://schemas.openxmlformats.org/wordprocessingml/2006/main" xmlns:w14="http://schemas.microsoft.com/office/word/2010/wordml" xmlns:w15="http://schemas.microsoft.com/office/word/2012/wordml" xmlns:wpg="http://schemas.microsoft.com/office/word/2010/wordprocessingGroup" xmlns:wpi="http://schemas.microsoft.com/office/word/2010/wordprocessingInk" xmlns:wne="http://schemas.microsoft.com/office/word/2006/wordml" xmlns:wps="http://schemas.microsoft.com/office/word/2010/wordprocessingShape" mc:Ignorable="w14 w15 wp14">
-  <w:p>
-    <w:pPr>
-      <w:pStyle w:val="Cabealho"/>
     </w:pPr>
   </w:p>
 </w:hdr>
@@ -5167,7 +5105,7 @@
 </file>
 
 <file path=customXml/itemProps1.xml><?xml version="1.0" encoding="utf-8"?>
-<ds:datastoreItem xmlns:ds="http://schemas.openxmlformats.org/officeDocument/2006/customXml" ds:itemID="{B445AD69-C98E-4EDF-A09E-C91EDC13DCC4}">
+<ds:datastoreItem xmlns:ds="http://schemas.openxmlformats.org/officeDocument/2006/customXml" ds:itemID="{7BA5E4B3-F6FC-42DC-9F73-455DBF02F835}">
   <ds:schemaRefs>
     <ds:schemaRef ds:uri="http://schemas.openxmlformats.org/officeDocument/2006/bibliography"/>
   </ds:schemaRefs>

</xml_diff>